<commit_message>
Control Flow class - php Node Tuts if for switch
</commit_message>
<xml_diff>
--- a/Docs/Angular Learn.docx
+++ b/Docs/Angular Learn.docx
@@ -2805,6 +2805,8 @@
               </w:rPr>
               <w:t xml:space="preserve"> page  not found</w:t>
             </w:r>
+            <w:bookmarkStart w:id="0" w:name="_GoBack"/>
+            <w:bookmarkEnd w:id="0"/>
           </w:p>
         </w:tc>
       </w:tr>
@@ -2846,6 +2848,13 @@
                 <w:rFonts w:ascii="Calibri" w:eastAsia="Times New Roman" w:hAnsi="Calibri" w:cs="Calibri"/>
               </w:rPr>
             </w:pPr>
+            <w:r>
+              <w:rPr>
+                <w:rFonts w:ascii="Calibri" w:eastAsia="Times New Roman" w:hAnsi="Calibri" w:cs="Calibri"/>
+              </w:rPr>
+              <w:lastRenderedPageBreak/>
+              <w:t>ng new angular-tailwind</w:t>
+            </w:r>
           </w:p>
         </w:tc>
         <w:tc>
@@ -2872,6 +2881,20 @@
                 <w:rFonts w:ascii="Calibri" w:eastAsia="Times New Roman" w:hAnsi="Calibri" w:cs="Calibri"/>
               </w:rPr>
             </w:pPr>
+            <w:r>
+              <w:rPr>
+                <w:rFonts w:ascii="Calibri" w:eastAsia="Times New Roman" w:hAnsi="Calibri" w:cs="Calibri"/>
+              </w:rPr>
+              <w:t xml:space="preserve"> Install tailwind </w:t>
+            </w:r>
+            <w:proofErr w:type="spellStart"/>
+            <w:r>
+              <w:rPr>
+                <w:rFonts w:ascii="Calibri" w:eastAsia="Times New Roman" w:hAnsi="Calibri" w:cs="Calibri"/>
+              </w:rPr>
+              <w:t>css</w:t>
+            </w:r>
+            <w:proofErr w:type="spellEnd"/>
           </w:p>
         </w:tc>
       </w:tr>
@@ -3123,8 +3146,6 @@
           <w:numId w:val="4"/>
         </w:numPr>
       </w:pPr>
-      <w:bookmarkStart w:id="0" w:name="_GoBack"/>
-      <w:bookmarkEnd w:id="0"/>
     </w:p>
     <w:p/>
     <w:p>

</xml_diff>

<commit_message>
post component created and added docume
</commit_message>
<xml_diff>
--- a/Docs/Angular Learn.docx
+++ b/Docs/Angular Learn.docx
@@ -2805,8 +2805,6 @@
               </w:rPr>
               <w:t xml:space="preserve"> page  not found</w:t>
             </w:r>
-            <w:bookmarkStart w:id="0" w:name="_GoBack"/>
-            <w:bookmarkEnd w:id="0"/>
           </w:p>
         </w:tc>
       </w:tr>
@@ -2898,6 +2896,180 @@
           </w:p>
         </w:tc>
       </w:tr>
+      <w:tr>
+        <w:tblPrEx>
+          <w:tblBorders>
+            <w:top w:val="single" w:sz="8" w:space="0" w:color="A3A3A3"/>
+            <w:left w:val="single" w:sz="8" w:space="0" w:color="A3A3A3"/>
+            <w:bottom w:val="single" w:sz="8" w:space="0" w:color="A3A3A3"/>
+            <w:right w:val="single" w:sz="8" w:space="0" w:color="A3A3A3"/>
+          </w:tblBorders>
+        </w:tblPrEx>
+        <w:trPr>
+          <w:gridBefore w:val="1"/>
+          <w:gridAfter w:val="2"/>
+          <w:wBefore w:w="15" w:type="dxa"/>
+          <w:wAfter w:w="11415" w:type="dxa"/>
+        </w:trPr>
+        <w:tc>
+          <w:tcPr>
+            <w:tcW w:w="4145" w:type="dxa"/>
+            <w:tcBorders>
+              <w:top w:val="single" w:sz="8" w:space="0" w:color="A3A3A3"/>
+              <w:left w:val="single" w:sz="8" w:space="0" w:color="A3A3A3"/>
+              <w:bottom w:val="single" w:sz="8" w:space="0" w:color="A3A3A3"/>
+              <w:right w:val="single" w:sz="8" w:space="0" w:color="A3A3A3"/>
+            </w:tcBorders>
+            <w:tcMar>
+              <w:top w:w="40" w:type="dxa"/>
+              <w:left w:w="60" w:type="dxa"/>
+              <w:bottom w:w="40" w:type="dxa"/>
+              <w:right w:w="60" w:type="dxa"/>
+            </w:tcMar>
+          </w:tcPr>
+          <w:p>
+            <w:pPr>
+              <w:spacing w:after="0" w:line="240" w:lineRule="auto"/>
+              <w:rPr>
+                <w:rFonts w:ascii="Calibri" w:eastAsia="Times New Roman" w:hAnsi="Calibri" w:cs="Calibri"/>
+              </w:rPr>
+            </w:pPr>
+            <w:r>
+              <w:rPr>
+                <w:rFonts w:ascii="Calibri" w:eastAsia="Times New Roman" w:hAnsi="Calibri" w:cs="Calibri"/>
+              </w:rPr>
+              <w:t>Ng new angular17_without_standalone – standalone false</w:t>
+            </w:r>
+          </w:p>
+        </w:tc>
+        <w:tc>
+          <w:tcPr>
+            <w:tcW w:w="5193" w:type="dxa"/>
+            <w:gridSpan w:val="2"/>
+            <w:tcBorders>
+              <w:top w:val="single" w:sz="8" w:space="0" w:color="A3A3A3"/>
+              <w:left w:val="single" w:sz="8" w:space="0" w:color="A3A3A3"/>
+              <w:bottom w:val="single" w:sz="8" w:space="0" w:color="A3A3A3"/>
+              <w:right w:val="single" w:sz="8" w:space="0" w:color="A3A3A3"/>
+            </w:tcBorders>
+            <w:tcMar>
+              <w:top w:w="40" w:type="dxa"/>
+              <w:left w:w="60" w:type="dxa"/>
+              <w:bottom w:w="40" w:type="dxa"/>
+              <w:right w:w="60" w:type="dxa"/>
+            </w:tcMar>
+          </w:tcPr>
+          <w:p>
+            <w:pPr>
+              <w:spacing w:after="0" w:line="240" w:lineRule="auto"/>
+              <w:rPr>
+                <w:rFonts w:ascii="Calibri" w:eastAsia="Times New Roman" w:hAnsi="Calibri" w:cs="Calibri"/>
+              </w:rPr>
+            </w:pPr>
+            <w:proofErr w:type="spellStart"/>
+            <w:r>
+              <w:rPr>
+                <w:rFonts w:ascii="Calibri" w:eastAsia="Times New Roman" w:hAnsi="Calibri" w:cs="Calibri"/>
+              </w:rPr>
+              <w:t>With out</w:t>
+            </w:r>
+            <w:proofErr w:type="spellEnd"/>
+            <w:r>
+              <w:rPr>
+                <w:rFonts w:ascii="Calibri" w:eastAsia="Times New Roman" w:hAnsi="Calibri" w:cs="Calibri"/>
+              </w:rPr>
+              <w:t xml:space="preserve"> standalone below</w:t>
+            </w:r>
+          </w:p>
+          <w:p>
+            <w:pPr>
+              <w:spacing w:after="0" w:line="240" w:lineRule="auto"/>
+              <w:rPr>
+                <w:rFonts w:ascii="Calibri" w:eastAsia="Times New Roman" w:hAnsi="Calibri" w:cs="Calibri"/>
+              </w:rPr>
+            </w:pPr>
+          </w:p>
+        </w:tc>
+      </w:tr>
+      <w:tr>
+        <w:tblPrEx>
+          <w:tblBorders>
+            <w:top w:val="single" w:sz="8" w:space="0" w:color="A3A3A3"/>
+            <w:left w:val="single" w:sz="8" w:space="0" w:color="A3A3A3"/>
+            <w:bottom w:val="single" w:sz="8" w:space="0" w:color="A3A3A3"/>
+            <w:right w:val="single" w:sz="8" w:space="0" w:color="A3A3A3"/>
+          </w:tblBorders>
+        </w:tblPrEx>
+        <w:trPr>
+          <w:gridBefore w:val="1"/>
+          <w:gridAfter w:val="2"/>
+          <w:wBefore w:w="15" w:type="dxa"/>
+          <w:wAfter w:w="11415" w:type="dxa"/>
+        </w:trPr>
+        <w:tc>
+          <w:tcPr>
+            <w:tcW w:w="4145" w:type="dxa"/>
+            <w:tcBorders>
+              <w:top w:val="single" w:sz="8" w:space="0" w:color="A3A3A3"/>
+              <w:left w:val="single" w:sz="8" w:space="0" w:color="A3A3A3"/>
+              <w:bottom w:val="single" w:sz="8" w:space="0" w:color="A3A3A3"/>
+              <w:right w:val="single" w:sz="8" w:space="0" w:color="A3A3A3"/>
+            </w:tcBorders>
+            <w:tcMar>
+              <w:top w:w="40" w:type="dxa"/>
+              <w:left w:w="60" w:type="dxa"/>
+              <w:bottom w:w="40" w:type="dxa"/>
+              <w:right w:w="60" w:type="dxa"/>
+            </w:tcMar>
+          </w:tcPr>
+          <w:p>
+            <w:pPr>
+              <w:spacing w:after="0" w:line="240" w:lineRule="auto"/>
+              <w:rPr>
+                <w:rFonts w:ascii="Calibri" w:eastAsia="Times New Roman" w:hAnsi="Calibri" w:cs="Calibri"/>
+              </w:rPr>
+            </w:pPr>
+            <w:r>
+              <w:rPr>
+                <w:rFonts w:ascii="Calibri" w:eastAsia="Times New Roman" w:hAnsi="Calibri" w:cs="Calibri"/>
+              </w:rPr>
+              <w:t>ng generate service services/Post</w:t>
+            </w:r>
+          </w:p>
+        </w:tc>
+        <w:tc>
+          <w:tcPr>
+            <w:tcW w:w="5193" w:type="dxa"/>
+            <w:gridSpan w:val="2"/>
+            <w:tcBorders>
+              <w:top w:val="single" w:sz="8" w:space="0" w:color="A3A3A3"/>
+              <w:left w:val="single" w:sz="8" w:space="0" w:color="A3A3A3"/>
+              <w:bottom w:val="single" w:sz="8" w:space="0" w:color="A3A3A3"/>
+              <w:right w:val="single" w:sz="8" w:space="0" w:color="A3A3A3"/>
+            </w:tcBorders>
+            <w:tcMar>
+              <w:top w:w="40" w:type="dxa"/>
+              <w:left w:w="60" w:type="dxa"/>
+              <w:bottom w:w="40" w:type="dxa"/>
+              <w:right w:w="60" w:type="dxa"/>
+            </w:tcMar>
+          </w:tcPr>
+          <w:p>
+            <w:pPr>
+              <w:spacing w:after="0" w:line="240" w:lineRule="auto"/>
+              <w:rPr>
+                <w:rFonts w:ascii="Calibri" w:eastAsia="Times New Roman" w:hAnsi="Calibri" w:cs="Calibri"/>
+              </w:rPr>
+            </w:pPr>
+            <w:r>
+              <w:rPr>
+                <w:rFonts w:ascii="Calibri" w:eastAsia="Times New Roman" w:hAnsi="Calibri" w:cs="Calibri"/>
+              </w:rPr>
+              <w:t xml:space="preserve"> Create service</w:t>
+            </w:r>
+          </w:p>
+        </w:tc>
+      </w:tr>
     </w:tbl>
     <w:p/>
     <w:p/>
@@ -3141,13 +3313,695 @@
     <w:p>
       <w:pPr>
         <w:pStyle w:val="ListParagraph"/>
+      </w:pPr>
+    </w:p>
+    <w:p>
+      <w:pPr>
+        <w:pStyle w:val="ListParagraph"/>
         <w:numPr>
-          <w:ilvl w:val="2"/>
-          <w:numId w:val="4"/>
+          <w:ilvl w:val="0"/>
+          <w:numId w:val="2"/>
         </w:numPr>
-      </w:pPr>
+        <w:rPr>
+          <w:b/>
+          <w:sz w:val="28"/>
+          <w:szCs w:val="28"/>
+        </w:rPr>
+      </w:pPr>
+      <w:r>
+        <w:rPr>
+          <w:b/>
+          <w:sz w:val="28"/>
+          <w:szCs w:val="28"/>
+        </w:rPr>
+        <w:t>Few points:</w:t>
+      </w:r>
+    </w:p>
+    <w:p>
+      <w:pPr>
+        <w:pStyle w:val="ListParagraph"/>
+        <w:numPr>
+          <w:ilvl w:val="0"/>
+          <w:numId w:val="5"/>
+        </w:numPr>
+      </w:pPr>
+      <w:proofErr w:type="spellStart"/>
+      <w:r>
+        <w:t>Angualr</w:t>
+      </w:r>
+      <w:proofErr w:type="spellEnd"/>
+      <w:r>
+        <w:t xml:space="preserve"> 17 without standalone component means no </w:t>
+      </w:r>
+      <w:proofErr w:type="spellStart"/>
+      <w:r>
+        <w:t>app.module.ts</w:t>
+      </w:r>
+      <w:proofErr w:type="spellEnd"/>
+      <w:r>
+        <w:t xml:space="preserve">. Below see standalone </w:t>
+      </w:r>
+    </w:p>
+    <w:p>
+      <w:pPr>
+        <w:pStyle w:val="ListParagraph"/>
+        <w:ind w:left="1440"/>
+      </w:pPr>
+    </w:p>
+    <w:p>
+      <w:pPr>
+        <w:pStyle w:val="ListParagraph"/>
+        <w:numPr>
+          <w:ilvl w:val="0"/>
+          <w:numId w:val="5"/>
+        </w:numPr>
+        <w:shd w:val="clear" w:color="auto" w:fill="1E1E1E"/>
+        <w:spacing w:after="0" w:line="285" w:lineRule="atLeast"/>
+        <w:rPr>
+          <w:rFonts w:ascii="Consolas" w:eastAsia="Times New Roman" w:hAnsi="Consolas" w:cs="Times New Roman"/>
+          <w:color w:val="D4D4D4"/>
+          <w:sz w:val="21"/>
+          <w:szCs w:val="21"/>
+        </w:rPr>
+      </w:pPr>
+      <w:r>
+        <w:rPr>
+          <w:rFonts w:ascii="Consolas" w:eastAsia="Times New Roman" w:hAnsi="Consolas" w:cs="Times New Roman"/>
+          <w:color w:val="D4D4D4"/>
+          <w:sz w:val="21"/>
+          <w:szCs w:val="21"/>
+        </w:rPr>
+        <w:t>@Component({</w:t>
+      </w:r>
+    </w:p>
+    <w:p>
+      <w:pPr>
+        <w:pStyle w:val="ListParagraph"/>
+        <w:numPr>
+          <w:ilvl w:val="0"/>
+          <w:numId w:val="5"/>
+        </w:numPr>
+        <w:shd w:val="clear" w:color="auto" w:fill="1E1E1E"/>
+        <w:spacing w:after="0" w:line="285" w:lineRule="atLeast"/>
+        <w:rPr>
+          <w:rFonts w:ascii="Consolas" w:eastAsia="Times New Roman" w:hAnsi="Consolas" w:cs="Times New Roman"/>
+          <w:color w:val="D4D4D4"/>
+          <w:sz w:val="21"/>
+          <w:szCs w:val="21"/>
+        </w:rPr>
+      </w:pPr>
+      <w:r>
+        <w:rPr>
+          <w:rFonts w:ascii="Consolas" w:eastAsia="Times New Roman" w:hAnsi="Consolas" w:cs="Times New Roman"/>
+          <w:color w:val="D4D4D4"/>
+          <w:sz w:val="21"/>
+          <w:szCs w:val="21"/>
+        </w:rPr>
+        <w:t xml:space="preserve">  selector: </w:t>
+      </w:r>
+      <w:r>
+        <w:rPr>
+          <w:rFonts w:ascii="Consolas" w:eastAsia="Times New Roman" w:hAnsi="Consolas" w:cs="Times New Roman"/>
+          <w:color w:val="CE9178"/>
+          <w:sz w:val="21"/>
+          <w:szCs w:val="21"/>
+        </w:rPr>
+        <w:t>'app-root'</w:t>
+      </w:r>
+      <w:r>
+        <w:rPr>
+          <w:rFonts w:ascii="Consolas" w:eastAsia="Times New Roman" w:hAnsi="Consolas" w:cs="Times New Roman"/>
+          <w:color w:val="D4D4D4"/>
+          <w:sz w:val="21"/>
+          <w:szCs w:val="21"/>
+        </w:rPr>
+        <w:t>,</w:t>
+      </w:r>
+    </w:p>
+    <w:p>
+      <w:pPr>
+        <w:pStyle w:val="ListParagraph"/>
+        <w:numPr>
+          <w:ilvl w:val="0"/>
+          <w:numId w:val="5"/>
+        </w:numPr>
+        <w:shd w:val="clear" w:color="auto" w:fill="1E1E1E"/>
+        <w:spacing w:after="0" w:line="285" w:lineRule="atLeast"/>
+        <w:rPr>
+          <w:rFonts w:ascii="Consolas" w:eastAsia="Times New Roman" w:hAnsi="Consolas" w:cs="Times New Roman"/>
+          <w:color w:val="D4D4D4"/>
+          <w:sz w:val="21"/>
+          <w:szCs w:val="21"/>
+        </w:rPr>
+      </w:pPr>
+      <w:r>
+        <w:rPr>
+          <w:rFonts w:ascii="Consolas" w:eastAsia="Times New Roman" w:hAnsi="Consolas" w:cs="Times New Roman"/>
+          <w:color w:val="D4D4D4"/>
+          <w:sz w:val="21"/>
+          <w:szCs w:val="21"/>
+        </w:rPr>
+        <w:t xml:space="preserve">  standalone: </w:t>
+      </w:r>
+      <w:r>
+        <w:rPr>
+          <w:rFonts w:ascii="Consolas" w:eastAsia="Times New Roman" w:hAnsi="Consolas" w:cs="Times New Roman"/>
+          <w:color w:val="569CD6"/>
+          <w:sz w:val="21"/>
+          <w:szCs w:val="21"/>
+        </w:rPr>
+        <w:t>true</w:t>
+      </w:r>
+      <w:r>
+        <w:rPr>
+          <w:rFonts w:ascii="Consolas" w:eastAsia="Times New Roman" w:hAnsi="Consolas" w:cs="Times New Roman"/>
+          <w:color w:val="D4D4D4"/>
+          <w:sz w:val="21"/>
+          <w:szCs w:val="21"/>
+        </w:rPr>
+        <w:t>,</w:t>
+      </w:r>
+    </w:p>
+    <w:p>
+      <w:pPr>
+        <w:pStyle w:val="ListParagraph"/>
+        <w:numPr>
+          <w:ilvl w:val="0"/>
+          <w:numId w:val="5"/>
+        </w:numPr>
+        <w:shd w:val="clear" w:color="auto" w:fill="1E1E1E"/>
+        <w:spacing w:after="0" w:line="285" w:lineRule="atLeast"/>
+        <w:rPr>
+          <w:rFonts w:ascii="Consolas" w:eastAsia="Times New Roman" w:hAnsi="Consolas" w:cs="Times New Roman"/>
+          <w:color w:val="D4D4D4"/>
+          <w:sz w:val="21"/>
+          <w:szCs w:val="21"/>
+        </w:rPr>
+      </w:pPr>
+      <w:r>
+        <w:rPr>
+          <w:rFonts w:ascii="Consolas" w:eastAsia="Times New Roman" w:hAnsi="Consolas" w:cs="Times New Roman"/>
+          <w:color w:val="D4D4D4"/>
+          <w:sz w:val="21"/>
+          <w:szCs w:val="21"/>
+        </w:rPr>
+        <w:t>  imports: [</w:t>
+      </w:r>
+      <w:proofErr w:type="spellStart"/>
+      <w:r>
+        <w:rPr>
+          <w:rFonts w:ascii="Consolas" w:eastAsia="Times New Roman" w:hAnsi="Consolas" w:cs="Times New Roman"/>
+          <w:color w:val="D4D4D4"/>
+          <w:sz w:val="21"/>
+          <w:szCs w:val="21"/>
+        </w:rPr>
+        <w:t>NavbarComponent</w:t>
+      </w:r>
+      <w:proofErr w:type="spellEnd"/>
+      <w:r>
+        <w:rPr>
+          <w:rFonts w:ascii="Consolas" w:eastAsia="Times New Roman" w:hAnsi="Consolas" w:cs="Times New Roman"/>
+          <w:color w:val="D4D4D4"/>
+          <w:sz w:val="21"/>
+          <w:szCs w:val="21"/>
+        </w:rPr>
+        <w:t xml:space="preserve">, </w:t>
+      </w:r>
+      <w:proofErr w:type="spellStart"/>
+      <w:r>
+        <w:rPr>
+          <w:rFonts w:ascii="Consolas" w:eastAsia="Times New Roman" w:hAnsi="Consolas" w:cs="Times New Roman"/>
+          <w:color w:val="D4D4D4"/>
+          <w:sz w:val="21"/>
+          <w:szCs w:val="21"/>
+        </w:rPr>
+        <w:t>RouterOutlet</w:t>
+      </w:r>
+      <w:proofErr w:type="spellEnd"/>
+      <w:r>
+        <w:rPr>
+          <w:rFonts w:ascii="Consolas" w:eastAsia="Times New Roman" w:hAnsi="Consolas" w:cs="Times New Roman"/>
+          <w:color w:val="D4D4D4"/>
+          <w:sz w:val="21"/>
+          <w:szCs w:val="21"/>
+        </w:rPr>
+        <w:t>],</w:t>
+      </w:r>
+    </w:p>
+    <w:p>
+      <w:pPr>
+        <w:pStyle w:val="ListParagraph"/>
+        <w:numPr>
+          <w:ilvl w:val="0"/>
+          <w:numId w:val="5"/>
+        </w:numPr>
+        <w:shd w:val="clear" w:color="auto" w:fill="1E1E1E"/>
+        <w:spacing w:after="0" w:line="285" w:lineRule="atLeast"/>
+        <w:rPr>
+          <w:rFonts w:ascii="Consolas" w:eastAsia="Times New Roman" w:hAnsi="Consolas" w:cs="Times New Roman"/>
+          <w:color w:val="D4D4D4"/>
+          <w:sz w:val="21"/>
+          <w:szCs w:val="21"/>
+        </w:rPr>
+      </w:pPr>
+      <w:r>
+        <w:rPr>
+          <w:rFonts w:ascii="Consolas" w:eastAsia="Times New Roman" w:hAnsi="Consolas" w:cs="Times New Roman"/>
+          <w:color w:val="D4D4D4"/>
+          <w:sz w:val="21"/>
+          <w:szCs w:val="21"/>
+        </w:rPr>
+        <w:t xml:space="preserve">  </w:t>
+      </w:r>
+      <w:proofErr w:type="spellStart"/>
+      <w:r>
+        <w:rPr>
+          <w:rFonts w:ascii="Consolas" w:eastAsia="Times New Roman" w:hAnsi="Consolas" w:cs="Times New Roman"/>
+          <w:color w:val="D4D4D4"/>
+          <w:sz w:val="21"/>
+          <w:szCs w:val="21"/>
+        </w:rPr>
+        <w:t>templateUrl</w:t>
+      </w:r>
+      <w:proofErr w:type="spellEnd"/>
+      <w:r>
+        <w:rPr>
+          <w:rFonts w:ascii="Consolas" w:eastAsia="Times New Roman" w:hAnsi="Consolas" w:cs="Times New Roman"/>
+          <w:color w:val="D4D4D4"/>
+          <w:sz w:val="21"/>
+          <w:szCs w:val="21"/>
+        </w:rPr>
+        <w:t xml:space="preserve">: </w:t>
+      </w:r>
+      <w:r>
+        <w:rPr>
+          <w:rFonts w:ascii="Consolas" w:eastAsia="Times New Roman" w:hAnsi="Consolas" w:cs="Times New Roman"/>
+          <w:color w:val="CE9178"/>
+          <w:sz w:val="21"/>
+          <w:szCs w:val="21"/>
+        </w:rPr>
+        <w:t>'./app.component.html'</w:t>
+      </w:r>
+      <w:r>
+        <w:rPr>
+          <w:rFonts w:ascii="Consolas" w:eastAsia="Times New Roman" w:hAnsi="Consolas" w:cs="Times New Roman"/>
+          <w:color w:val="D4D4D4"/>
+          <w:sz w:val="21"/>
+          <w:szCs w:val="21"/>
+        </w:rPr>
+        <w:t>,</w:t>
+      </w:r>
+    </w:p>
+    <w:p>
+      <w:pPr>
+        <w:pStyle w:val="ListParagraph"/>
+        <w:numPr>
+          <w:ilvl w:val="0"/>
+          <w:numId w:val="5"/>
+        </w:numPr>
+        <w:shd w:val="clear" w:color="auto" w:fill="1E1E1E"/>
+        <w:spacing w:after="0" w:line="285" w:lineRule="atLeast"/>
+        <w:rPr>
+          <w:rFonts w:ascii="Consolas" w:eastAsia="Times New Roman" w:hAnsi="Consolas" w:cs="Times New Roman"/>
+          <w:color w:val="D4D4D4"/>
+          <w:sz w:val="21"/>
+          <w:szCs w:val="21"/>
+        </w:rPr>
+      </w:pPr>
+      <w:r>
+        <w:rPr>
+          <w:rFonts w:ascii="Consolas" w:eastAsia="Times New Roman" w:hAnsi="Consolas" w:cs="Times New Roman"/>
+          <w:color w:val="D4D4D4"/>
+          <w:sz w:val="21"/>
+          <w:szCs w:val="21"/>
+        </w:rPr>
+        <w:t xml:space="preserve">  </w:t>
+      </w:r>
+      <w:proofErr w:type="spellStart"/>
+      <w:r>
+        <w:rPr>
+          <w:rFonts w:ascii="Consolas" w:eastAsia="Times New Roman" w:hAnsi="Consolas" w:cs="Times New Roman"/>
+          <w:color w:val="D4D4D4"/>
+          <w:sz w:val="21"/>
+          <w:szCs w:val="21"/>
+        </w:rPr>
+        <w:t>styleUrl</w:t>
+      </w:r>
+      <w:proofErr w:type="spellEnd"/>
+      <w:r>
+        <w:rPr>
+          <w:rFonts w:ascii="Consolas" w:eastAsia="Times New Roman" w:hAnsi="Consolas" w:cs="Times New Roman"/>
+          <w:color w:val="D4D4D4"/>
+          <w:sz w:val="21"/>
+          <w:szCs w:val="21"/>
+        </w:rPr>
+        <w:t xml:space="preserve">: </w:t>
+      </w:r>
+      <w:r>
+        <w:rPr>
+          <w:rFonts w:ascii="Consolas" w:eastAsia="Times New Roman" w:hAnsi="Consolas" w:cs="Times New Roman"/>
+          <w:color w:val="CE9178"/>
+          <w:sz w:val="21"/>
+          <w:szCs w:val="21"/>
+        </w:rPr>
+        <w:t>'./app.component.css'</w:t>
+      </w:r>
+    </w:p>
+    <w:p>
+      <w:pPr>
+        <w:pStyle w:val="ListParagraph"/>
+        <w:numPr>
+          <w:ilvl w:val="0"/>
+          <w:numId w:val="5"/>
+        </w:numPr>
+        <w:shd w:val="clear" w:color="auto" w:fill="1E1E1E"/>
+        <w:spacing w:after="0" w:line="285" w:lineRule="atLeast"/>
+        <w:rPr>
+          <w:rFonts w:ascii="Consolas" w:eastAsia="Times New Roman" w:hAnsi="Consolas" w:cs="Times New Roman"/>
+          <w:color w:val="D4D4D4"/>
+          <w:sz w:val="21"/>
+          <w:szCs w:val="21"/>
+        </w:rPr>
+      </w:pPr>
+      <w:r>
+        <w:rPr>
+          <w:rFonts w:ascii="Consolas" w:eastAsia="Times New Roman" w:hAnsi="Consolas" w:cs="Times New Roman"/>
+          <w:color w:val="D4D4D4"/>
+          <w:sz w:val="21"/>
+          <w:szCs w:val="21"/>
+        </w:rPr>
+        <w:t>})</w:t>
+      </w:r>
+      <w:r>
+        <w:rPr>
+          <w:rFonts w:ascii="Consolas" w:eastAsia="Times New Roman" w:hAnsi="Consolas" w:cs="Times New Roman"/>
+          <w:color w:val="D4D4D4"/>
+          <w:sz w:val="21"/>
+          <w:szCs w:val="21"/>
+        </w:rPr>
+        <w:br/>
+      </w:r>
+    </w:p>
+    <w:p>
+      <w:pPr>
+        <w:pStyle w:val="ListParagraph"/>
+        <w:ind w:left="1440"/>
+      </w:pPr>
+    </w:p>
+    <w:p>
+      <w:pPr>
+        <w:pStyle w:val="ListParagraph"/>
+        <w:numPr>
+          <w:ilvl w:val="0"/>
+          <w:numId w:val="5"/>
+        </w:numPr>
+      </w:pPr>
+      <w:proofErr w:type="spellStart"/>
+      <w:r>
+        <w:t>App.Route.ts</w:t>
+      </w:r>
+      <w:proofErr w:type="spellEnd"/>
+      <w:r>
+        <w:t xml:space="preserve"> has replaced </w:t>
+      </w:r>
+      <w:proofErr w:type="spellStart"/>
+      <w:r>
+        <w:t>App.Module.ts</w:t>
+      </w:r>
+      <w:proofErr w:type="spellEnd"/>
+    </w:p>
+    <w:p>
+      <w:pPr>
+        <w:pStyle w:val="ListParagraph"/>
+      </w:pPr>
+    </w:p>
+    <w:p>
+      <w:pPr>
+        <w:rPr>
+          <w:b/>
+          <w:sz w:val="24"/>
+          <w:szCs w:val="24"/>
+        </w:rPr>
+      </w:pPr>
+      <w:r>
+        <w:rPr>
+          <w:b/>
+          <w:sz w:val="24"/>
+          <w:szCs w:val="24"/>
+        </w:rPr>
+        <w:t xml:space="preserve">                </w:t>
+      </w:r>
+      <w:proofErr w:type="spellStart"/>
+      <w:r>
+        <w:rPr>
+          <w:b/>
+          <w:sz w:val="24"/>
+          <w:szCs w:val="24"/>
+        </w:rPr>
+        <w:t>With out</w:t>
+      </w:r>
+      <w:proofErr w:type="spellEnd"/>
+      <w:r>
+        <w:rPr>
+          <w:b/>
+          <w:sz w:val="24"/>
+          <w:szCs w:val="24"/>
+        </w:rPr>
+        <w:t xml:space="preserve"> </w:t>
+      </w:r>
+      <w:proofErr w:type="gramStart"/>
+      <w:r>
+        <w:rPr>
+          <w:b/>
+          <w:sz w:val="24"/>
+          <w:szCs w:val="24"/>
+        </w:rPr>
+        <w:t>standalone :</w:t>
+      </w:r>
+      <w:proofErr w:type="gramEnd"/>
+    </w:p>
+    <w:p>
+      <w:pPr>
+        <w:pStyle w:val="ListParagraph"/>
+        <w:numPr>
+          <w:ilvl w:val="0"/>
+          <w:numId w:val="5"/>
+        </w:numPr>
+      </w:pPr>
+      <w:r>
+        <w:rPr>
+          <w:rFonts w:ascii="Calibri" w:eastAsia="Times New Roman" w:hAnsi="Calibri" w:cs="Calibri"/>
+        </w:rPr>
+        <w:t>Ng new angular17_without_standalone – standalone false</w:t>
+      </w:r>
+      <w:r>
+        <w:rPr>
+          <w:rFonts w:ascii="Calibri" w:eastAsia="Times New Roman" w:hAnsi="Calibri" w:cs="Calibri"/>
+        </w:rPr>
+        <w:t xml:space="preserve">   : you will see </w:t>
+      </w:r>
+      <w:proofErr w:type="spellStart"/>
+      <w:r>
+        <w:rPr>
+          <w:rFonts w:ascii="Calibri" w:eastAsia="Times New Roman" w:hAnsi="Calibri" w:cs="Calibri"/>
+        </w:rPr>
+        <w:t>app.module.ts</w:t>
+      </w:r>
+      <w:proofErr w:type="spellEnd"/>
+      <w:r>
+        <w:rPr>
+          <w:rFonts w:ascii="Calibri" w:eastAsia="Times New Roman" w:hAnsi="Calibri" w:cs="Calibri"/>
+        </w:rPr>
+        <w:t xml:space="preserve"> </w:t>
+      </w:r>
+    </w:p>
+    <w:p>
+      <w:pPr>
+        <w:pStyle w:val="ListParagraph"/>
+        <w:ind w:left="1440"/>
+      </w:pPr>
+      <w:r>
+        <w:lastRenderedPageBreak/>
+        <w:drawing>
+          <wp:inline distT="0" distB="0" distL="0" distR="0" wp14:anchorId="5B7F2AA6" wp14:editId="55587C17">
+            <wp:extent cx="3438939" cy="1940649"/>
+            <wp:effectExtent l="0" t="0" r="9525" b="2540"/>
+            <wp:docPr id="2" name="Picture 2"/>
+            <wp:cNvGraphicFramePr>
+              <a:graphicFrameLocks xmlns:a="http://schemas.openxmlformats.org/drawingml/2006/main" noChangeAspect="1"/>
+            </wp:cNvGraphicFramePr>
+            <a:graphic xmlns:a="http://schemas.openxmlformats.org/drawingml/2006/main">
+              <a:graphicData uri="http://schemas.openxmlformats.org/drawingml/2006/picture">
+                <pic:pic xmlns:pic="http://schemas.openxmlformats.org/drawingml/2006/picture">
+                  <pic:nvPicPr>
+                    <pic:cNvPr id="1" name=""/>
+                    <pic:cNvPicPr/>
+                  </pic:nvPicPr>
+                  <pic:blipFill>
+                    <a:blip r:embed="rId5"/>
+                    <a:stretch>
+                      <a:fillRect/>
+                    </a:stretch>
+                  </pic:blipFill>
+                  <pic:spPr>
+                    <a:xfrm>
+                      <a:off x="0" y="0"/>
+                      <a:ext cx="3456069" cy="1950316"/>
+                    </a:xfrm>
+                    <a:prstGeom prst="rect">
+                      <a:avLst/>
+                    </a:prstGeom>
+                  </pic:spPr>
+                </pic:pic>
+              </a:graphicData>
+            </a:graphic>
+          </wp:inline>
+        </w:drawing>
+      </w:r>
+      <w:r>
+        <w:t xml:space="preserve"> </w:t>
+      </w:r>
+    </w:p>
+    <w:p>
+      <w:pPr>
+        <w:pStyle w:val="ListParagraph"/>
+        <w:ind w:left="1440"/>
+      </w:pPr>
+    </w:p>
+    <w:p>
+      <w:pPr>
+        <w:pStyle w:val="ListParagraph"/>
+        <w:ind w:left="1440"/>
+      </w:pPr>
+      <w:proofErr w:type="spellStart"/>
+      <w:r>
+        <w:t>App.routimg.module.ts</w:t>
+      </w:r>
+      <w:proofErr w:type="spellEnd"/>
+    </w:p>
+    <w:p>
+      <w:pPr>
+        <w:pStyle w:val="ListParagraph"/>
+        <w:ind w:left="1440"/>
+      </w:pPr>
+      <w:r>
+        <w:drawing>
+          <wp:inline distT="0" distB="0" distL="0" distR="0" wp14:anchorId="69ABCFD7" wp14:editId="35E326A7">
+            <wp:extent cx="4242250" cy="1916264"/>
+            <wp:effectExtent l="0" t="0" r="6350" b="8255"/>
+            <wp:docPr id="1" name="Picture 1"/>
+            <wp:cNvGraphicFramePr>
+              <a:graphicFrameLocks xmlns:a="http://schemas.openxmlformats.org/drawingml/2006/main" noChangeAspect="1"/>
+            </wp:cNvGraphicFramePr>
+            <a:graphic xmlns:a="http://schemas.openxmlformats.org/drawingml/2006/main">
+              <a:graphicData uri="http://schemas.openxmlformats.org/drawingml/2006/picture">
+                <pic:pic xmlns:pic="http://schemas.openxmlformats.org/drawingml/2006/picture">
+                  <pic:nvPicPr>
+                    <pic:cNvPr id="1" name=""/>
+                    <pic:cNvPicPr/>
+                  </pic:nvPicPr>
+                  <pic:blipFill>
+                    <a:blip r:embed="rId6"/>
+                    <a:stretch>
+                      <a:fillRect/>
+                    </a:stretch>
+                  </pic:blipFill>
+                  <pic:spPr>
+                    <a:xfrm>
+                      <a:off x="0" y="0"/>
+                      <a:ext cx="4276502" cy="1931736"/>
+                    </a:xfrm>
+                    <a:prstGeom prst="rect">
+                      <a:avLst/>
+                    </a:prstGeom>
+                  </pic:spPr>
+                </pic:pic>
+              </a:graphicData>
+            </a:graphic>
+          </wp:inline>
+        </w:drawing>
+      </w:r>
+    </w:p>
+    <w:p>
+      <w:pPr>
+        <w:pStyle w:val="ListParagraph"/>
+        <w:ind w:left="1440"/>
+      </w:pPr>
+    </w:p>
+    <w:p>
+      <w:pPr>
+        <w:rPr>
+          <w:b/>
+        </w:rPr>
+      </w:pPr>
+      <w:r>
+        <w:rPr>
+          <w:b/>
+        </w:rPr>
+        <w:t xml:space="preserve">                        </w:t>
+      </w:r>
+      <w:proofErr w:type="spellStart"/>
+      <w:r>
+        <w:rPr>
+          <w:b/>
+        </w:rPr>
+        <w:t>App.component.ts</w:t>
+      </w:r>
+      <w:proofErr w:type="spellEnd"/>
+    </w:p>
+    <w:p>
+      <w:r>
+        <w:t xml:space="preserve"> </w:t>
+      </w:r>
+      <w:r>
+        <w:tab/>
+      </w:r>
+      <w:r>
+        <w:drawing>
+          <wp:inline distT="0" distB="0" distL="0" distR="0" wp14:anchorId="1C79FFBF" wp14:editId="49C0B707">
+            <wp:extent cx="5437550" cy="2477687"/>
+            <wp:effectExtent l="0" t="0" r="0" b="0"/>
+            <wp:docPr id="4" name="Picture 4"/>
+            <wp:cNvGraphicFramePr>
+              <a:graphicFrameLocks xmlns:a="http://schemas.openxmlformats.org/drawingml/2006/main" noChangeAspect="1"/>
+            </wp:cNvGraphicFramePr>
+            <a:graphic xmlns:a="http://schemas.openxmlformats.org/drawingml/2006/main">
+              <a:graphicData uri="http://schemas.openxmlformats.org/drawingml/2006/picture">
+                <pic:pic xmlns:pic="http://schemas.openxmlformats.org/drawingml/2006/picture">
+                  <pic:nvPicPr>
+                    <pic:cNvPr id="1" name=""/>
+                    <pic:cNvPicPr/>
+                  </pic:nvPicPr>
+                  <pic:blipFill>
+                    <a:blip r:embed="rId7"/>
+                    <a:stretch>
+                      <a:fillRect/>
+                    </a:stretch>
+                  </pic:blipFill>
+                  <pic:spPr>
+                    <a:xfrm>
+                      <a:off x="0" y="0"/>
+                      <a:ext cx="5467168" cy="2491183"/>
+                    </a:xfrm>
+                    <a:prstGeom prst="rect">
+                      <a:avLst/>
+                    </a:prstGeom>
+                  </pic:spPr>
+                </pic:pic>
+              </a:graphicData>
+            </a:graphic>
+          </wp:inline>
+        </w:drawing>
+      </w:r>
     </w:p>
     <w:p/>
+    <w:p>
+      <w:pPr>
+        <w:rPr>
+          <w:b/>
+        </w:rPr>
+      </w:pPr>
+    </w:p>
     <w:p>
       <w:r>
         <w:t>Resources:</w:t>
@@ -3162,14 +4016,28 @@
         </w:numPr>
       </w:pPr>
       <w:r>
+        <w:lastRenderedPageBreak/>
         <w:t>Routing :</w:t>
       </w:r>
+      <w:r>
+        <w:t xml:space="preserve"> </w:t>
+      </w:r>
+      <w:proofErr w:type="spellStart"/>
+      <w:r>
+        <w:t>phpnodetuts</w:t>
+      </w:r>
+      <w:proofErr w:type="spellEnd"/>
+      <w:r>
+        <w:t xml:space="preserve"> - main</w:t>
+      </w:r>
+      <w:bookmarkStart w:id="0" w:name="_GoBack"/>
+      <w:bookmarkEnd w:id="0"/>
     </w:p>
     <w:p>
       <w:pPr>
         <w:pStyle w:val="ListParagraph"/>
       </w:pPr>
-      <w:hyperlink r:id="rId5" w:history="1">
+      <w:hyperlink r:id="rId8" w:history="1">
         <w:r>
           <w:rPr>
             <w:rStyle w:val="Hyperlink"/>
@@ -3207,7 +4075,7 @@
       <w:pPr>
         <w:pStyle w:val="ListParagraph"/>
       </w:pPr>
-      <w:hyperlink r:id="rId6" w:history="1">
+      <w:hyperlink r:id="rId9" w:history="1">
         <w:r>
           <w:rPr>
             <w:rStyle w:val="Hyperlink"/>
@@ -3667,6 +4535,119 @@
       </w:pPr>
     </w:lvl>
   </w:abstractNum>
+  <w:abstractNum w:abstractNumId="4" w15:restartNumberingAfterBreak="0">
+    <w:nsid w:val="61C76C33"/>
+    <w:multiLevelType w:val="hybridMultilevel"/>
+    <w:tmpl w:val="CE7AD76C"/>
+    <w:lvl w:ilvl="0" w:tplc="04090001">
+      <w:start w:val="1"/>
+      <w:numFmt w:val="bullet"/>
+      <w:lvlText w:val=""/>
+      <w:lvlJc w:val="left"/>
+      <w:pPr>
+        <w:ind w:left="1440" w:hanging="360"/>
+      </w:pPr>
+      <w:rPr>
+        <w:rFonts w:ascii="Symbol" w:hAnsi="Symbol" w:hint="default"/>
+      </w:rPr>
+    </w:lvl>
+    <w:lvl w:ilvl="1" w:tplc="04090003" w:tentative="1">
+      <w:start w:val="1"/>
+      <w:numFmt w:val="bullet"/>
+      <w:lvlText w:val="o"/>
+      <w:lvlJc w:val="left"/>
+      <w:pPr>
+        <w:ind w:left="2160" w:hanging="360"/>
+      </w:pPr>
+      <w:rPr>
+        <w:rFonts w:ascii="Courier New" w:hAnsi="Courier New" w:cs="Courier New" w:hint="default"/>
+      </w:rPr>
+    </w:lvl>
+    <w:lvl w:ilvl="2" w:tplc="04090005" w:tentative="1">
+      <w:start w:val="1"/>
+      <w:numFmt w:val="bullet"/>
+      <w:lvlText w:val=""/>
+      <w:lvlJc w:val="left"/>
+      <w:pPr>
+        <w:ind w:left="2880" w:hanging="360"/>
+      </w:pPr>
+      <w:rPr>
+        <w:rFonts w:ascii="Wingdings" w:hAnsi="Wingdings" w:hint="default"/>
+      </w:rPr>
+    </w:lvl>
+    <w:lvl w:ilvl="3" w:tplc="04090001" w:tentative="1">
+      <w:start w:val="1"/>
+      <w:numFmt w:val="bullet"/>
+      <w:lvlText w:val=""/>
+      <w:lvlJc w:val="left"/>
+      <w:pPr>
+        <w:ind w:left="3600" w:hanging="360"/>
+      </w:pPr>
+      <w:rPr>
+        <w:rFonts w:ascii="Symbol" w:hAnsi="Symbol" w:hint="default"/>
+      </w:rPr>
+    </w:lvl>
+    <w:lvl w:ilvl="4" w:tplc="04090003" w:tentative="1">
+      <w:start w:val="1"/>
+      <w:numFmt w:val="bullet"/>
+      <w:lvlText w:val="o"/>
+      <w:lvlJc w:val="left"/>
+      <w:pPr>
+        <w:ind w:left="4320" w:hanging="360"/>
+      </w:pPr>
+      <w:rPr>
+        <w:rFonts w:ascii="Courier New" w:hAnsi="Courier New" w:cs="Courier New" w:hint="default"/>
+      </w:rPr>
+    </w:lvl>
+    <w:lvl w:ilvl="5" w:tplc="04090005" w:tentative="1">
+      <w:start w:val="1"/>
+      <w:numFmt w:val="bullet"/>
+      <w:lvlText w:val=""/>
+      <w:lvlJc w:val="left"/>
+      <w:pPr>
+        <w:ind w:left="5040" w:hanging="360"/>
+      </w:pPr>
+      <w:rPr>
+        <w:rFonts w:ascii="Wingdings" w:hAnsi="Wingdings" w:hint="default"/>
+      </w:rPr>
+    </w:lvl>
+    <w:lvl w:ilvl="6" w:tplc="04090001" w:tentative="1">
+      <w:start w:val="1"/>
+      <w:numFmt w:val="bullet"/>
+      <w:lvlText w:val=""/>
+      <w:lvlJc w:val="left"/>
+      <w:pPr>
+        <w:ind w:left="5760" w:hanging="360"/>
+      </w:pPr>
+      <w:rPr>
+        <w:rFonts w:ascii="Symbol" w:hAnsi="Symbol" w:hint="default"/>
+      </w:rPr>
+    </w:lvl>
+    <w:lvl w:ilvl="7" w:tplc="04090003" w:tentative="1">
+      <w:start w:val="1"/>
+      <w:numFmt w:val="bullet"/>
+      <w:lvlText w:val="o"/>
+      <w:lvlJc w:val="left"/>
+      <w:pPr>
+        <w:ind w:left="6480" w:hanging="360"/>
+      </w:pPr>
+      <w:rPr>
+        <w:rFonts w:ascii="Courier New" w:hAnsi="Courier New" w:cs="Courier New" w:hint="default"/>
+      </w:rPr>
+    </w:lvl>
+    <w:lvl w:ilvl="8" w:tplc="04090005" w:tentative="1">
+      <w:start w:val="1"/>
+      <w:numFmt w:val="bullet"/>
+      <w:lvlText w:val=""/>
+      <w:lvlJc w:val="left"/>
+      <w:pPr>
+        <w:ind w:left="7200" w:hanging="360"/>
+      </w:pPr>
+      <w:rPr>
+        <w:rFonts w:ascii="Wingdings" w:hAnsi="Wingdings" w:hint="default"/>
+      </w:rPr>
+    </w:lvl>
+  </w:abstractNum>
   <w:num w:numId="1">
     <w:abstractNumId w:val="1"/>
     <w:lvlOverride w:ilvl="1">
@@ -3681,6 +4662,9 @@
   </w:num>
   <w:num w:numId="4">
     <w:abstractNumId w:val="0"/>
+  </w:num>
+  <w:num w:numId="5">
+    <w:abstractNumId w:val="4"/>
   </w:num>
 </w:numbering>
 </file>

</xml_diff>

<commit_message>
fetch api- movie component
</commit_message>
<xml_diff>
--- a/Docs/Angular Learn.docx
+++ b/Docs/Angular Learn.docx
@@ -3070,6 +3070,275 @@
           </w:p>
         </w:tc>
       </w:tr>
+      <w:tr>
+        <w:tblPrEx>
+          <w:tblBorders>
+            <w:top w:val="single" w:sz="8" w:space="0" w:color="A3A3A3"/>
+            <w:left w:val="single" w:sz="8" w:space="0" w:color="A3A3A3"/>
+            <w:bottom w:val="single" w:sz="8" w:space="0" w:color="A3A3A3"/>
+            <w:right w:val="single" w:sz="8" w:space="0" w:color="A3A3A3"/>
+          </w:tblBorders>
+        </w:tblPrEx>
+        <w:trPr>
+          <w:gridBefore w:val="1"/>
+          <w:gridAfter w:val="2"/>
+          <w:wBefore w:w="15" w:type="dxa"/>
+          <w:wAfter w:w="11415" w:type="dxa"/>
+        </w:trPr>
+        <w:tc>
+          <w:tcPr>
+            <w:tcW w:w="4145" w:type="dxa"/>
+            <w:tcBorders>
+              <w:top w:val="single" w:sz="8" w:space="0" w:color="A3A3A3"/>
+              <w:left w:val="single" w:sz="8" w:space="0" w:color="A3A3A3"/>
+              <w:bottom w:val="single" w:sz="8" w:space="0" w:color="A3A3A3"/>
+              <w:right w:val="single" w:sz="8" w:space="0" w:color="A3A3A3"/>
+            </w:tcBorders>
+            <w:tcMar>
+              <w:top w:w="40" w:type="dxa"/>
+              <w:left w:w="60" w:type="dxa"/>
+              <w:bottom w:w="40" w:type="dxa"/>
+              <w:right w:w="60" w:type="dxa"/>
+            </w:tcMar>
+          </w:tcPr>
+          <w:p>
+            <w:pPr>
+              <w:spacing w:after="0" w:line="240" w:lineRule="auto"/>
+              <w:rPr>
+                <w:rFonts w:ascii="Calibri" w:eastAsia="Times New Roman" w:hAnsi="Calibri" w:cs="Calibri"/>
+              </w:rPr>
+            </w:pPr>
+            <w:r>
+              <w:rPr>
+                <w:rFonts w:ascii="Calibri" w:eastAsia="Times New Roman" w:hAnsi="Calibri" w:cs="Calibri"/>
+              </w:rPr>
+              <w:t>ng generate environments</w:t>
+            </w:r>
+            <w:r>
+              <w:rPr>
+                <w:rFonts w:ascii="Calibri" w:eastAsia="Times New Roman" w:hAnsi="Calibri" w:cs="Calibri"/>
+              </w:rPr>
+              <w:t xml:space="preserve"> </w:t>
+            </w:r>
+          </w:p>
+        </w:tc>
+        <w:tc>
+          <w:tcPr>
+            <w:tcW w:w="5193" w:type="dxa"/>
+            <w:gridSpan w:val="2"/>
+            <w:tcBorders>
+              <w:top w:val="single" w:sz="8" w:space="0" w:color="A3A3A3"/>
+              <w:left w:val="single" w:sz="8" w:space="0" w:color="A3A3A3"/>
+              <w:bottom w:val="single" w:sz="8" w:space="0" w:color="A3A3A3"/>
+              <w:right w:val="single" w:sz="8" w:space="0" w:color="A3A3A3"/>
+            </w:tcBorders>
+            <w:tcMar>
+              <w:top w:w="40" w:type="dxa"/>
+              <w:left w:w="60" w:type="dxa"/>
+              <w:bottom w:w="40" w:type="dxa"/>
+              <w:right w:w="60" w:type="dxa"/>
+            </w:tcMar>
+          </w:tcPr>
+          <w:p>
+            <w:pPr>
+              <w:spacing w:after="0" w:line="240" w:lineRule="auto"/>
+              <w:rPr>
+                <w:rFonts w:ascii="Calibri" w:eastAsia="Times New Roman" w:hAnsi="Calibri" w:cs="Calibri"/>
+              </w:rPr>
+            </w:pPr>
+            <w:r>
+              <w:rPr>
+                <w:rFonts w:ascii="Calibri" w:eastAsia="Times New Roman" w:hAnsi="Calibri" w:cs="Calibri"/>
+              </w:rPr>
+              <w:t xml:space="preserve">Create environment file to store keys like </w:t>
+            </w:r>
+            <w:proofErr w:type="spellStart"/>
+            <w:r>
+              <w:rPr>
+                <w:rFonts w:ascii="Calibri" w:eastAsia="Times New Roman" w:hAnsi="Calibri" w:cs="Calibri"/>
+              </w:rPr>
+              <w:t>apikey</w:t>
+            </w:r>
+            <w:proofErr w:type="spellEnd"/>
+          </w:p>
+        </w:tc>
+      </w:tr>
+      <w:tr>
+        <w:tblPrEx>
+          <w:tblBorders>
+            <w:top w:val="single" w:sz="8" w:space="0" w:color="A3A3A3"/>
+            <w:left w:val="single" w:sz="8" w:space="0" w:color="A3A3A3"/>
+            <w:bottom w:val="single" w:sz="8" w:space="0" w:color="A3A3A3"/>
+            <w:right w:val="single" w:sz="8" w:space="0" w:color="A3A3A3"/>
+          </w:tblBorders>
+        </w:tblPrEx>
+        <w:trPr>
+          <w:gridBefore w:val="1"/>
+          <w:gridAfter w:val="2"/>
+          <w:wBefore w:w="15" w:type="dxa"/>
+          <w:wAfter w:w="11415" w:type="dxa"/>
+        </w:trPr>
+        <w:tc>
+          <w:tcPr>
+            <w:tcW w:w="4145" w:type="dxa"/>
+            <w:tcBorders>
+              <w:top w:val="single" w:sz="8" w:space="0" w:color="A3A3A3"/>
+              <w:left w:val="single" w:sz="8" w:space="0" w:color="A3A3A3"/>
+              <w:bottom w:val="single" w:sz="8" w:space="0" w:color="A3A3A3"/>
+              <w:right w:val="single" w:sz="8" w:space="0" w:color="A3A3A3"/>
+            </w:tcBorders>
+            <w:tcMar>
+              <w:top w:w="40" w:type="dxa"/>
+              <w:left w:w="60" w:type="dxa"/>
+              <w:bottom w:w="40" w:type="dxa"/>
+              <w:right w:w="60" w:type="dxa"/>
+            </w:tcMar>
+          </w:tcPr>
+          <w:p>
+            <w:pPr>
+              <w:spacing w:after="0" w:line="240" w:lineRule="auto"/>
+              <w:rPr>
+                <w:rFonts w:ascii="Calibri" w:eastAsia="Times New Roman" w:hAnsi="Calibri" w:cs="Calibri"/>
+              </w:rPr>
+            </w:pPr>
+            <w:r>
+              <w:rPr>
+                <w:rFonts w:ascii="Calibri" w:eastAsia="Times New Roman" w:hAnsi="Calibri" w:cs="Calibri"/>
+              </w:rPr>
+              <w:t>ng generate interface interfaces/</w:t>
+            </w:r>
+            <w:proofErr w:type="spellStart"/>
+            <w:r>
+              <w:rPr>
+                <w:rFonts w:ascii="Calibri" w:eastAsia="Times New Roman" w:hAnsi="Calibri" w:cs="Calibri"/>
+              </w:rPr>
+              <w:t>MovieDetail</w:t>
+            </w:r>
+            <w:proofErr w:type="spellEnd"/>
+          </w:p>
+        </w:tc>
+        <w:tc>
+          <w:tcPr>
+            <w:tcW w:w="5193" w:type="dxa"/>
+            <w:gridSpan w:val="2"/>
+            <w:tcBorders>
+              <w:top w:val="single" w:sz="8" w:space="0" w:color="A3A3A3"/>
+              <w:left w:val="single" w:sz="8" w:space="0" w:color="A3A3A3"/>
+              <w:bottom w:val="single" w:sz="8" w:space="0" w:color="A3A3A3"/>
+              <w:right w:val="single" w:sz="8" w:space="0" w:color="A3A3A3"/>
+            </w:tcBorders>
+            <w:tcMar>
+              <w:top w:w="40" w:type="dxa"/>
+              <w:left w:w="60" w:type="dxa"/>
+              <w:bottom w:w="40" w:type="dxa"/>
+              <w:right w:w="60" w:type="dxa"/>
+            </w:tcMar>
+          </w:tcPr>
+          <w:p>
+            <w:pPr>
+              <w:spacing w:after="0" w:line="240" w:lineRule="auto"/>
+              <w:rPr>
+                <w:rFonts w:ascii="Calibri" w:eastAsia="Times New Roman" w:hAnsi="Calibri" w:cs="Calibri"/>
+              </w:rPr>
+            </w:pPr>
+            <w:r>
+              <w:rPr>
+                <w:rFonts w:ascii="Calibri" w:eastAsia="Times New Roman" w:hAnsi="Calibri" w:cs="Calibri"/>
+              </w:rPr>
+              <w:t xml:space="preserve"> Create interfaces</w:t>
+            </w:r>
+          </w:p>
+        </w:tc>
+      </w:tr>
+      <w:tr>
+        <w:tblPrEx>
+          <w:tblBorders>
+            <w:top w:val="single" w:sz="8" w:space="0" w:color="A3A3A3"/>
+            <w:left w:val="single" w:sz="8" w:space="0" w:color="A3A3A3"/>
+            <w:bottom w:val="single" w:sz="8" w:space="0" w:color="A3A3A3"/>
+            <w:right w:val="single" w:sz="8" w:space="0" w:color="A3A3A3"/>
+          </w:tblBorders>
+        </w:tblPrEx>
+        <w:trPr>
+          <w:gridBefore w:val="1"/>
+          <w:gridAfter w:val="2"/>
+          <w:wBefore w:w="15" w:type="dxa"/>
+          <w:wAfter w:w="11415" w:type="dxa"/>
+        </w:trPr>
+        <w:tc>
+          <w:tcPr>
+            <w:tcW w:w="4145" w:type="dxa"/>
+            <w:tcBorders>
+              <w:top w:val="single" w:sz="8" w:space="0" w:color="A3A3A3"/>
+              <w:left w:val="single" w:sz="8" w:space="0" w:color="A3A3A3"/>
+              <w:bottom w:val="single" w:sz="8" w:space="0" w:color="A3A3A3"/>
+              <w:right w:val="single" w:sz="8" w:space="0" w:color="A3A3A3"/>
+            </w:tcBorders>
+            <w:tcMar>
+              <w:top w:w="40" w:type="dxa"/>
+              <w:left w:w="60" w:type="dxa"/>
+              <w:bottom w:w="40" w:type="dxa"/>
+              <w:right w:w="60" w:type="dxa"/>
+            </w:tcMar>
+          </w:tcPr>
+          <w:p>
+            <w:pPr>
+              <w:spacing w:after="0" w:line="240" w:lineRule="auto"/>
+              <w:rPr>
+                <w:rFonts w:ascii="Calibri" w:eastAsia="Times New Roman" w:hAnsi="Calibri" w:cs="Calibri"/>
+              </w:rPr>
+            </w:pPr>
+            <w:proofErr w:type="spellStart"/>
+            <w:r>
+              <w:rPr>
+                <w:rFonts w:ascii="Calibri" w:eastAsia="Times New Roman" w:hAnsi="Calibri" w:cs="Calibri"/>
+              </w:rPr>
+              <w:t>Ctrl+shift+alt+p</w:t>
+            </w:r>
+            <w:proofErr w:type="spellEnd"/>
+            <w:r>
+              <w:rPr>
+                <w:rFonts w:ascii="Calibri" w:eastAsia="Times New Roman" w:hAnsi="Calibri" w:cs="Calibri"/>
+              </w:rPr>
+              <w:t xml:space="preserve"> </w:t>
+            </w:r>
+          </w:p>
+        </w:tc>
+        <w:tc>
+          <w:tcPr>
+            <w:tcW w:w="5193" w:type="dxa"/>
+            <w:gridSpan w:val="2"/>
+            <w:tcBorders>
+              <w:top w:val="single" w:sz="8" w:space="0" w:color="A3A3A3"/>
+              <w:left w:val="single" w:sz="8" w:space="0" w:color="A3A3A3"/>
+              <w:bottom w:val="single" w:sz="8" w:space="0" w:color="A3A3A3"/>
+              <w:right w:val="single" w:sz="8" w:space="0" w:color="A3A3A3"/>
+            </w:tcBorders>
+            <w:tcMar>
+              <w:top w:w="40" w:type="dxa"/>
+              <w:left w:w="60" w:type="dxa"/>
+              <w:bottom w:w="40" w:type="dxa"/>
+              <w:right w:w="60" w:type="dxa"/>
+            </w:tcMar>
+          </w:tcPr>
+          <w:p>
+            <w:pPr>
+              <w:spacing w:after="0" w:line="240" w:lineRule="auto"/>
+              <w:rPr>
+                <w:rFonts w:ascii="Calibri" w:eastAsia="Times New Roman" w:hAnsi="Calibri" w:cs="Calibri"/>
+              </w:rPr>
+            </w:pPr>
+            <w:r>
+              <w:rPr>
+                <w:rFonts w:ascii="Calibri" w:eastAsia="Times New Roman" w:hAnsi="Calibri" w:cs="Calibri"/>
+              </w:rPr>
+              <w:t>Convert object to interface</w:t>
+            </w:r>
+            <w:bookmarkStart w:id="0" w:name="_GoBack"/>
+            <w:bookmarkEnd w:id="0"/>
+          </w:p>
+        </w:tc>
+      </w:tr>
     </w:tbl>
     <w:p/>
     <w:p/>
@@ -3792,13 +4061,7 @@
         <w:rPr>
           <w:rFonts w:ascii="Calibri" w:eastAsia="Times New Roman" w:hAnsi="Calibri" w:cs="Calibri"/>
         </w:rPr>
-        <w:t>Ng new angular17_without_standalone – standalone false</w:t>
-      </w:r>
-      <w:r>
-        <w:rPr>
-          <w:rFonts w:ascii="Calibri" w:eastAsia="Times New Roman" w:hAnsi="Calibri" w:cs="Calibri"/>
-        </w:rPr>
-        <w:t xml:space="preserve">   : you will see </w:t>
+        <w:t xml:space="preserve">Ng new angular17_without_standalone – standalone false   : you will see </w:t>
       </w:r>
       <w:proofErr w:type="spellStart"/>
       <w:r>
@@ -3821,6 +4084,9 @@
         <w:ind w:left="1440"/>
       </w:pPr>
       <w:r>
+        <w:rPr>
+          <w:noProof/>
+        </w:rPr>
         <w:lastRenderedPageBreak/>
         <w:drawing>
           <wp:inline distT="0" distB="0" distL="0" distR="0" wp14:anchorId="5B7F2AA6" wp14:editId="55587C17">
@@ -3885,6 +4151,9 @@
         <w:ind w:left="1440"/>
       </w:pPr>
       <w:r>
+        <w:rPr>
+          <w:noProof/>
+        </w:rPr>
         <w:drawing>
           <wp:inline distT="0" distB="0" distL="0" distR="0" wp14:anchorId="69ABCFD7" wp14:editId="35E326A7">
             <wp:extent cx="4242250" cy="1916264"/>
@@ -3957,6 +4226,9 @@
         <w:tab/>
       </w:r>
       <w:r>
+        <w:rPr>
+          <w:noProof/>
+        </w:rPr>
         <w:drawing>
           <wp:inline distT="0" distB="0" distL="0" distR="0" wp14:anchorId="1C79FFBF" wp14:editId="49C0B707">
             <wp:extent cx="5437550" cy="2477687"/>
@@ -4030,8 +4302,6 @@
       <w:r>
         <w:t xml:space="preserve"> - main</w:t>
       </w:r>
-      <w:bookmarkStart w:id="0" w:name="_GoBack"/>
-      <w:bookmarkEnd w:id="0"/>
     </w:p>
     <w:p>
       <w:pPr>

</xml_diff>

<commit_message>
child routes - sub page company and employee under about
</commit_message>
<xml_diff>
--- a/Docs/Angular Learn.docx
+++ b/Docs/Angular Learn.docx
@@ -3334,8 +3334,6 @@
               </w:rPr>
               <w:t>Convert object to interface</w:t>
             </w:r>
-            <w:bookmarkStart w:id="0" w:name="_GoBack"/>
-            <w:bookmarkEnd w:id="0"/>
           </w:p>
         </w:tc>
       </w:tr>
@@ -4267,6 +4265,934 @@
       </w:r>
     </w:p>
     <w:p/>
+    <w:p/>
+    <w:p/>
+    <w:p>
+      <w:pPr>
+        <w:rPr>
+          <w:b/>
+          <w:sz w:val="24"/>
+          <w:szCs w:val="24"/>
+        </w:rPr>
+      </w:pPr>
+      <w:r>
+        <w:rPr>
+          <w:b/>
+          <w:sz w:val="24"/>
+          <w:szCs w:val="24"/>
+        </w:rPr>
+        <w:lastRenderedPageBreak/>
+        <w:t xml:space="preserve">Adding Child </w:t>
+      </w:r>
+      <w:proofErr w:type="gramStart"/>
+      <w:r>
+        <w:rPr>
+          <w:b/>
+          <w:sz w:val="24"/>
+          <w:szCs w:val="24"/>
+        </w:rPr>
+        <w:t>Routes</w:t>
+      </w:r>
+      <w:r>
+        <w:rPr>
+          <w:b/>
+          <w:sz w:val="24"/>
+          <w:szCs w:val="24"/>
+        </w:rPr>
+        <w:t xml:space="preserve"> </w:t>
+      </w:r>
+      <w:r>
+        <w:rPr>
+          <w:b/>
+          <w:sz w:val="24"/>
+          <w:szCs w:val="24"/>
+        </w:rPr>
+        <w:t xml:space="preserve"> :</w:t>
+      </w:r>
+      <w:proofErr w:type="gramEnd"/>
+    </w:p>
+    <w:p>
+      <w:pPr>
+        <w:rPr>
+          <w:b/>
+          <w:sz w:val="24"/>
+          <w:szCs w:val="24"/>
+        </w:rPr>
+      </w:pPr>
+      <w:r>
+        <w:rPr>
+          <w:b/>
+          <w:sz w:val="24"/>
+          <w:szCs w:val="24"/>
+        </w:rPr>
+        <w:t xml:space="preserve">Company </w:t>
+      </w:r>
+      <w:proofErr w:type="gramStart"/>
+      <w:r>
+        <w:rPr>
+          <w:b/>
+          <w:sz w:val="24"/>
+          <w:szCs w:val="24"/>
+        </w:rPr>
+        <w:t>Page :</w:t>
+      </w:r>
+      <w:proofErr w:type="gramEnd"/>
+      <w:r>
+        <w:rPr>
+          <w:b/>
+          <w:sz w:val="24"/>
+          <w:szCs w:val="24"/>
+        </w:rPr>
+        <w:t xml:space="preserve"> /about/company</w:t>
+      </w:r>
+    </w:p>
+    <w:p>
+      <w:pPr>
+        <w:pStyle w:val="ListParagraph"/>
+        <w:numPr>
+          <w:ilvl w:val="0"/>
+          <w:numId w:val="6"/>
+        </w:numPr>
+        <w:rPr>
+          <w:sz w:val="24"/>
+          <w:szCs w:val="24"/>
+        </w:rPr>
+      </w:pPr>
+      <w:r>
+        <w:rPr>
+          <w:sz w:val="24"/>
+          <w:szCs w:val="24"/>
+        </w:rPr>
+        <w:t>Child – company component: about/company</w:t>
+      </w:r>
+    </w:p>
+    <w:p>
+      <w:pPr>
+        <w:pStyle w:val="ListParagraph"/>
+        <w:numPr>
+          <w:ilvl w:val="0"/>
+          <w:numId w:val="6"/>
+        </w:numPr>
+        <w:rPr>
+          <w:sz w:val="24"/>
+          <w:szCs w:val="24"/>
+        </w:rPr>
+      </w:pPr>
+      <w:r>
+        <w:rPr>
+          <w:sz w:val="24"/>
+          <w:szCs w:val="24"/>
+        </w:rPr>
+        <w:t>Create new component company</w:t>
+      </w:r>
+    </w:p>
+    <w:p>
+      <w:pPr>
+        <w:pStyle w:val="ListParagraph"/>
+        <w:numPr>
+          <w:ilvl w:val="0"/>
+          <w:numId w:val="6"/>
+        </w:numPr>
+        <w:rPr>
+          <w:sz w:val="24"/>
+          <w:szCs w:val="24"/>
+        </w:rPr>
+      </w:pPr>
+      <w:r>
+        <w:rPr>
+          <w:sz w:val="24"/>
+          <w:szCs w:val="24"/>
+        </w:rPr>
+        <w:t>Add button in about html:</w:t>
+      </w:r>
+    </w:p>
+    <w:p>
+      <w:pPr>
+        <w:pStyle w:val="ListParagraph"/>
+        <w:numPr>
+          <w:ilvl w:val="0"/>
+          <w:numId w:val="6"/>
+        </w:numPr>
+        <w:shd w:val="clear" w:color="auto" w:fill="1E1E1E"/>
+        <w:spacing w:after="0" w:line="330" w:lineRule="atLeast"/>
+        <w:rPr>
+          <w:rFonts w:ascii="Consolas" w:eastAsia="Times New Roman" w:hAnsi="Consolas" w:cs="Times New Roman"/>
+          <w:color w:val="D4D4D4"/>
+          <w:sz w:val="25"/>
+          <w:szCs w:val="25"/>
+        </w:rPr>
+      </w:pPr>
+      <w:r>
+        <w:rPr>
+          <w:rFonts w:ascii="Consolas" w:eastAsia="Times New Roman" w:hAnsi="Consolas" w:cs="Times New Roman"/>
+          <w:color w:val="808080"/>
+          <w:sz w:val="25"/>
+          <w:szCs w:val="25"/>
+        </w:rPr>
+        <w:t>&lt;</w:t>
+      </w:r>
+      <w:r>
+        <w:rPr>
+          <w:rFonts w:ascii="Consolas" w:eastAsia="Times New Roman" w:hAnsi="Consolas" w:cs="Times New Roman"/>
+          <w:color w:val="569CD6"/>
+          <w:sz w:val="25"/>
+          <w:szCs w:val="25"/>
+        </w:rPr>
+        <w:t>div</w:t>
+      </w:r>
+      <w:r>
+        <w:rPr>
+          <w:rFonts w:ascii="Consolas" w:eastAsia="Times New Roman" w:hAnsi="Consolas" w:cs="Times New Roman"/>
+          <w:color w:val="D4D4D4"/>
+          <w:sz w:val="25"/>
+          <w:szCs w:val="25"/>
+        </w:rPr>
+        <w:t xml:space="preserve"> </w:t>
+      </w:r>
+      <w:r>
+        <w:rPr>
+          <w:rFonts w:ascii="Consolas" w:eastAsia="Times New Roman" w:hAnsi="Consolas" w:cs="Times New Roman"/>
+          <w:color w:val="9CDCFE"/>
+          <w:sz w:val="25"/>
+          <w:szCs w:val="25"/>
+        </w:rPr>
+        <w:t>class</w:t>
+      </w:r>
+      <w:r>
+        <w:rPr>
+          <w:rFonts w:ascii="Consolas" w:eastAsia="Times New Roman" w:hAnsi="Consolas" w:cs="Times New Roman"/>
+          <w:color w:val="D4D4D4"/>
+          <w:sz w:val="25"/>
+          <w:szCs w:val="25"/>
+        </w:rPr>
+        <w:t>=</w:t>
+      </w:r>
+      <w:r>
+        <w:rPr>
+          <w:rFonts w:ascii="Consolas" w:eastAsia="Times New Roman" w:hAnsi="Consolas" w:cs="Times New Roman"/>
+          <w:color w:val="CE9178"/>
+          <w:sz w:val="25"/>
+          <w:szCs w:val="25"/>
+        </w:rPr>
+        <w:t>"flex-justify-center"</w:t>
+      </w:r>
+      <w:r>
+        <w:rPr>
+          <w:rFonts w:ascii="Consolas" w:eastAsia="Times New Roman" w:hAnsi="Consolas" w:cs="Times New Roman"/>
+          <w:color w:val="808080"/>
+          <w:sz w:val="25"/>
+          <w:szCs w:val="25"/>
+        </w:rPr>
+        <w:t>&gt;</w:t>
+      </w:r>
+    </w:p>
+    <w:p>
+      <w:pPr>
+        <w:pStyle w:val="ListParagraph"/>
+        <w:numPr>
+          <w:ilvl w:val="0"/>
+          <w:numId w:val="6"/>
+        </w:numPr>
+        <w:shd w:val="clear" w:color="auto" w:fill="1E1E1E"/>
+        <w:spacing w:after="0" w:line="330" w:lineRule="atLeast"/>
+        <w:rPr>
+          <w:rFonts w:ascii="Consolas" w:eastAsia="Times New Roman" w:hAnsi="Consolas" w:cs="Times New Roman"/>
+          <w:color w:val="D4D4D4"/>
+          <w:sz w:val="25"/>
+          <w:szCs w:val="25"/>
+        </w:rPr>
+      </w:pPr>
+      <w:r>
+        <w:rPr>
+          <w:rFonts w:ascii="Consolas" w:eastAsia="Times New Roman" w:hAnsi="Consolas" w:cs="Times New Roman"/>
+          <w:color w:val="D4D4D4"/>
+          <w:sz w:val="25"/>
+          <w:szCs w:val="25"/>
+        </w:rPr>
+        <w:t xml:space="preserve">    </w:t>
+      </w:r>
+      <w:r>
+        <w:rPr>
+          <w:rFonts w:ascii="Consolas" w:eastAsia="Times New Roman" w:hAnsi="Consolas" w:cs="Times New Roman"/>
+          <w:color w:val="808080"/>
+          <w:sz w:val="25"/>
+          <w:szCs w:val="25"/>
+        </w:rPr>
+        <w:t>&lt;</w:t>
+      </w:r>
+      <w:r>
+        <w:rPr>
+          <w:rFonts w:ascii="Consolas" w:eastAsia="Times New Roman" w:hAnsi="Consolas" w:cs="Times New Roman"/>
+          <w:color w:val="569CD6"/>
+          <w:sz w:val="25"/>
+          <w:szCs w:val="25"/>
+        </w:rPr>
+        <w:t>button</w:t>
+      </w:r>
+      <w:r>
+        <w:rPr>
+          <w:rFonts w:ascii="Consolas" w:eastAsia="Times New Roman" w:hAnsi="Consolas" w:cs="Times New Roman"/>
+          <w:color w:val="D4D4D4"/>
+          <w:sz w:val="25"/>
+          <w:szCs w:val="25"/>
+        </w:rPr>
+        <w:t xml:space="preserve"> </w:t>
+      </w:r>
+      <w:proofErr w:type="spellStart"/>
+      <w:r>
+        <w:rPr>
+          <w:rFonts w:ascii="Consolas" w:eastAsia="Times New Roman" w:hAnsi="Consolas" w:cs="Times New Roman"/>
+          <w:color w:val="9CDCFE"/>
+          <w:sz w:val="25"/>
+          <w:szCs w:val="25"/>
+        </w:rPr>
+        <w:t>routerLink</w:t>
+      </w:r>
+      <w:proofErr w:type="spellEnd"/>
+      <w:r>
+        <w:rPr>
+          <w:rFonts w:ascii="Consolas" w:eastAsia="Times New Roman" w:hAnsi="Consolas" w:cs="Times New Roman"/>
+          <w:color w:val="D4D4D4"/>
+          <w:sz w:val="25"/>
+          <w:szCs w:val="25"/>
+        </w:rPr>
+        <w:t>=</w:t>
+      </w:r>
+      <w:r>
+        <w:rPr>
+          <w:rFonts w:ascii="Consolas" w:eastAsia="Times New Roman" w:hAnsi="Consolas" w:cs="Times New Roman"/>
+          <w:color w:val="CE9178"/>
+          <w:sz w:val="25"/>
+          <w:szCs w:val="25"/>
+        </w:rPr>
+        <w:t>"company"</w:t>
+      </w:r>
+      <w:r>
+        <w:rPr>
+          <w:rFonts w:ascii="Consolas" w:eastAsia="Times New Roman" w:hAnsi="Consolas" w:cs="Times New Roman"/>
+          <w:color w:val="D4D4D4"/>
+          <w:sz w:val="25"/>
+          <w:szCs w:val="25"/>
+        </w:rPr>
+        <w:t xml:space="preserve"> </w:t>
+      </w:r>
+      <w:r>
+        <w:rPr>
+          <w:rFonts w:ascii="Consolas" w:eastAsia="Times New Roman" w:hAnsi="Consolas" w:cs="Times New Roman"/>
+          <w:color w:val="9CDCFE"/>
+          <w:sz w:val="25"/>
+          <w:szCs w:val="25"/>
+        </w:rPr>
+        <w:t>class</w:t>
+      </w:r>
+      <w:r>
+        <w:rPr>
+          <w:rFonts w:ascii="Consolas" w:eastAsia="Times New Roman" w:hAnsi="Consolas" w:cs="Times New Roman"/>
+          <w:color w:val="D4D4D4"/>
+          <w:sz w:val="25"/>
+          <w:szCs w:val="25"/>
+        </w:rPr>
+        <w:t>=</w:t>
+      </w:r>
+      <w:r>
+        <w:rPr>
+          <w:rFonts w:ascii="Consolas" w:eastAsia="Times New Roman" w:hAnsi="Consolas" w:cs="Times New Roman"/>
+          <w:color w:val="CE9178"/>
+          <w:sz w:val="25"/>
+          <w:szCs w:val="25"/>
+        </w:rPr>
+        <w:t xml:space="preserve">"flex mx-auto text-white bg-yellow-500 border-0 py-2 px-8 </w:t>
+      </w:r>
+      <w:proofErr w:type="spellStart"/>
+      <w:r>
+        <w:rPr>
+          <w:rFonts w:ascii="Consolas" w:eastAsia="Times New Roman" w:hAnsi="Consolas" w:cs="Times New Roman"/>
+          <w:color w:val="CE9178"/>
+          <w:sz w:val="25"/>
+          <w:szCs w:val="25"/>
+        </w:rPr>
+        <w:t>focus:outline-none</w:t>
+      </w:r>
+      <w:proofErr w:type="spellEnd"/>
+      <w:r>
+        <w:rPr>
+          <w:rFonts w:ascii="Consolas" w:eastAsia="Times New Roman" w:hAnsi="Consolas" w:cs="Times New Roman"/>
+          <w:color w:val="CE9178"/>
+          <w:sz w:val="25"/>
+          <w:szCs w:val="25"/>
+        </w:rPr>
+        <w:t xml:space="preserve"> hover:bg-indigo-600 rounded text-</w:t>
+      </w:r>
+      <w:proofErr w:type="spellStart"/>
+      <w:r>
+        <w:rPr>
+          <w:rFonts w:ascii="Consolas" w:eastAsia="Times New Roman" w:hAnsi="Consolas" w:cs="Times New Roman"/>
+          <w:color w:val="CE9178"/>
+          <w:sz w:val="25"/>
+          <w:szCs w:val="25"/>
+        </w:rPr>
+        <w:t>lg</w:t>
+      </w:r>
+      <w:proofErr w:type="spellEnd"/>
+      <w:r>
+        <w:rPr>
+          <w:rFonts w:ascii="Consolas" w:eastAsia="Times New Roman" w:hAnsi="Consolas" w:cs="Times New Roman"/>
+          <w:color w:val="CE9178"/>
+          <w:sz w:val="25"/>
+          <w:szCs w:val="25"/>
+        </w:rPr>
+        <w:t>"</w:t>
+      </w:r>
+      <w:r>
+        <w:rPr>
+          <w:rFonts w:ascii="Consolas" w:eastAsia="Times New Roman" w:hAnsi="Consolas" w:cs="Times New Roman"/>
+          <w:color w:val="808080"/>
+          <w:sz w:val="25"/>
+          <w:szCs w:val="25"/>
+        </w:rPr>
+        <w:t>&gt;</w:t>
+      </w:r>
+      <w:r>
+        <w:rPr>
+          <w:rFonts w:ascii="Consolas" w:eastAsia="Times New Roman" w:hAnsi="Consolas" w:cs="Times New Roman"/>
+          <w:color w:val="D4D4D4"/>
+          <w:sz w:val="25"/>
+          <w:szCs w:val="25"/>
+        </w:rPr>
+        <w:t>Company</w:t>
+      </w:r>
+      <w:r>
+        <w:rPr>
+          <w:rFonts w:ascii="Consolas" w:eastAsia="Times New Roman" w:hAnsi="Consolas" w:cs="Times New Roman"/>
+          <w:color w:val="808080"/>
+          <w:sz w:val="25"/>
+          <w:szCs w:val="25"/>
+        </w:rPr>
+        <w:t>&lt;/</w:t>
+      </w:r>
+      <w:r>
+        <w:rPr>
+          <w:rFonts w:ascii="Consolas" w:eastAsia="Times New Roman" w:hAnsi="Consolas" w:cs="Times New Roman"/>
+          <w:color w:val="569CD6"/>
+          <w:sz w:val="25"/>
+          <w:szCs w:val="25"/>
+        </w:rPr>
+        <w:t>button</w:t>
+      </w:r>
+      <w:r>
+        <w:rPr>
+          <w:rFonts w:ascii="Consolas" w:eastAsia="Times New Roman" w:hAnsi="Consolas" w:cs="Times New Roman"/>
+          <w:color w:val="808080"/>
+          <w:sz w:val="25"/>
+          <w:szCs w:val="25"/>
+        </w:rPr>
+        <w:t>&gt;</w:t>
+      </w:r>
+    </w:p>
+    <w:p>
+      <w:pPr>
+        <w:pStyle w:val="ListParagraph"/>
+        <w:numPr>
+          <w:ilvl w:val="0"/>
+          <w:numId w:val="6"/>
+        </w:numPr>
+        <w:shd w:val="clear" w:color="auto" w:fill="1E1E1E"/>
+        <w:spacing w:after="0" w:line="330" w:lineRule="atLeast"/>
+        <w:rPr>
+          <w:rFonts w:ascii="Consolas" w:eastAsia="Times New Roman" w:hAnsi="Consolas" w:cs="Times New Roman"/>
+          <w:color w:val="D4D4D4"/>
+          <w:sz w:val="25"/>
+          <w:szCs w:val="25"/>
+        </w:rPr>
+      </w:pPr>
+      <w:r>
+        <w:rPr>
+          <w:rFonts w:ascii="Consolas" w:eastAsia="Times New Roman" w:hAnsi="Consolas" w:cs="Times New Roman"/>
+          <w:color w:val="D4D4D4"/>
+          <w:sz w:val="25"/>
+          <w:szCs w:val="25"/>
+        </w:rPr>
+        <w:t xml:space="preserve">  </w:t>
+      </w:r>
+      <w:r>
+        <w:rPr>
+          <w:rFonts w:ascii="Consolas" w:eastAsia="Times New Roman" w:hAnsi="Consolas" w:cs="Times New Roman"/>
+          <w:color w:val="808080"/>
+          <w:sz w:val="25"/>
+          <w:szCs w:val="25"/>
+        </w:rPr>
+        <w:t>&lt;/</w:t>
+      </w:r>
+      <w:r>
+        <w:rPr>
+          <w:rFonts w:ascii="Consolas" w:eastAsia="Times New Roman" w:hAnsi="Consolas" w:cs="Times New Roman"/>
+          <w:color w:val="569CD6"/>
+          <w:sz w:val="25"/>
+          <w:szCs w:val="25"/>
+        </w:rPr>
+        <w:t>div</w:t>
+      </w:r>
+      <w:r>
+        <w:rPr>
+          <w:rFonts w:ascii="Consolas" w:eastAsia="Times New Roman" w:hAnsi="Consolas" w:cs="Times New Roman"/>
+          <w:color w:val="808080"/>
+          <w:sz w:val="25"/>
+          <w:szCs w:val="25"/>
+        </w:rPr>
+        <w:t>&gt;</w:t>
+      </w:r>
+    </w:p>
+    <w:p>
+      <w:pPr>
+        <w:ind w:left="360"/>
+        <w:rPr>
+          <w:b/>
+          <w:sz w:val="24"/>
+          <w:szCs w:val="24"/>
+        </w:rPr>
+      </w:pPr>
+    </w:p>
+    <w:p>
+      <w:pPr>
+        <w:pStyle w:val="ListParagraph"/>
+        <w:numPr>
+          <w:ilvl w:val="0"/>
+          <w:numId w:val="2"/>
+        </w:numPr>
+      </w:pPr>
+      <w:r>
+        <w:t xml:space="preserve">In </w:t>
+      </w:r>
+      <w:proofErr w:type="spellStart"/>
+      <w:r>
+        <w:t>company.ts</w:t>
+      </w:r>
+      <w:proofErr w:type="spellEnd"/>
+      <w:r>
+        <w:t xml:space="preserve">  make sure import router link</w:t>
+      </w:r>
+    </w:p>
+    <w:p>
+      <w:pPr>
+        <w:pStyle w:val="ListParagraph"/>
+        <w:numPr>
+          <w:ilvl w:val="0"/>
+          <w:numId w:val="2"/>
+        </w:numPr>
+        <w:shd w:val="clear" w:color="auto" w:fill="1E1E1E"/>
+        <w:spacing w:after="0" w:line="330" w:lineRule="atLeast"/>
+        <w:rPr>
+          <w:rFonts w:ascii="Consolas" w:eastAsia="Times New Roman" w:hAnsi="Consolas" w:cs="Times New Roman"/>
+          <w:color w:val="D4D4D4"/>
+          <w:sz w:val="25"/>
+          <w:szCs w:val="25"/>
+        </w:rPr>
+      </w:pPr>
+      <w:r>
+        <w:rPr>
+          <w:rFonts w:ascii="Consolas" w:eastAsia="Times New Roman" w:hAnsi="Consolas" w:cs="Times New Roman"/>
+          <w:color w:val="D4D4D4"/>
+          <w:sz w:val="25"/>
+          <w:szCs w:val="25"/>
+        </w:rPr>
+        <w:t>@Component({</w:t>
+      </w:r>
+    </w:p>
+    <w:p>
+      <w:pPr>
+        <w:pStyle w:val="ListParagraph"/>
+        <w:numPr>
+          <w:ilvl w:val="0"/>
+          <w:numId w:val="2"/>
+        </w:numPr>
+        <w:shd w:val="clear" w:color="auto" w:fill="1E1E1E"/>
+        <w:spacing w:after="0" w:line="330" w:lineRule="atLeast"/>
+        <w:rPr>
+          <w:rFonts w:ascii="Consolas" w:eastAsia="Times New Roman" w:hAnsi="Consolas" w:cs="Times New Roman"/>
+          <w:color w:val="D4D4D4"/>
+          <w:sz w:val="25"/>
+          <w:szCs w:val="25"/>
+        </w:rPr>
+      </w:pPr>
+      <w:r>
+        <w:rPr>
+          <w:rFonts w:ascii="Consolas" w:eastAsia="Times New Roman" w:hAnsi="Consolas" w:cs="Times New Roman"/>
+          <w:color w:val="D4D4D4"/>
+          <w:sz w:val="25"/>
+          <w:szCs w:val="25"/>
+        </w:rPr>
+        <w:t xml:space="preserve">  selector: </w:t>
+      </w:r>
+      <w:r>
+        <w:rPr>
+          <w:rFonts w:ascii="Consolas" w:eastAsia="Times New Roman" w:hAnsi="Consolas" w:cs="Times New Roman"/>
+          <w:color w:val="CE9178"/>
+          <w:sz w:val="25"/>
+          <w:szCs w:val="25"/>
+        </w:rPr>
+        <w:t>'app-about'</w:t>
+      </w:r>
+      <w:r>
+        <w:rPr>
+          <w:rFonts w:ascii="Consolas" w:eastAsia="Times New Roman" w:hAnsi="Consolas" w:cs="Times New Roman"/>
+          <w:color w:val="D4D4D4"/>
+          <w:sz w:val="25"/>
+          <w:szCs w:val="25"/>
+        </w:rPr>
+        <w:t>,</w:t>
+      </w:r>
+    </w:p>
+    <w:p>
+      <w:pPr>
+        <w:pStyle w:val="ListParagraph"/>
+        <w:numPr>
+          <w:ilvl w:val="0"/>
+          <w:numId w:val="2"/>
+        </w:numPr>
+        <w:shd w:val="clear" w:color="auto" w:fill="1E1E1E"/>
+        <w:spacing w:after="0" w:line="330" w:lineRule="atLeast"/>
+        <w:rPr>
+          <w:rFonts w:ascii="Consolas" w:eastAsia="Times New Roman" w:hAnsi="Consolas" w:cs="Times New Roman"/>
+          <w:color w:val="D4D4D4"/>
+          <w:sz w:val="25"/>
+          <w:szCs w:val="25"/>
+        </w:rPr>
+      </w:pPr>
+      <w:r>
+        <w:rPr>
+          <w:rFonts w:ascii="Consolas" w:eastAsia="Times New Roman" w:hAnsi="Consolas" w:cs="Times New Roman"/>
+          <w:color w:val="D4D4D4"/>
+          <w:sz w:val="25"/>
+          <w:szCs w:val="25"/>
+        </w:rPr>
+        <w:t xml:space="preserve">  standalone: </w:t>
+      </w:r>
+      <w:r>
+        <w:rPr>
+          <w:rFonts w:ascii="Consolas" w:eastAsia="Times New Roman" w:hAnsi="Consolas" w:cs="Times New Roman"/>
+          <w:color w:val="569CD6"/>
+          <w:sz w:val="25"/>
+          <w:szCs w:val="25"/>
+        </w:rPr>
+        <w:t>true</w:t>
+      </w:r>
+      <w:r>
+        <w:rPr>
+          <w:rFonts w:ascii="Consolas" w:eastAsia="Times New Roman" w:hAnsi="Consolas" w:cs="Times New Roman"/>
+          <w:color w:val="D4D4D4"/>
+          <w:sz w:val="25"/>
+          <w:szCs w:val="25"/>
+        </w:rPr>
+        <w:t>,</w:t>
+      </w:r>
+    </w:p>
+    <w:p>
+      <w:pPr>
+        <w:pStyle w:val="ListParagraph"/>
+        <w:numPr>
+          <w:ilvl w:val="0"/>
+          <w:numId w:val="2"/>
+        </w:numPr>
+        <w:shd w:val="clear" w:color="auto" w:fill="1E1E1E"/>
+        <w:spacing w:after="0" w:line="330" w:lineRule="atLeast"/>
+        <w:rPr>
+          <w:rFonts w:ascii="Consolas" w:eastAsia="Times New Roman" w:hAnsi="Consolas" w:cs="Times New Roman"/>
+          <w:color w:val="D4D4D4"/>
+          <w:sz w:val="25"/>
+          <w:szCs w:val="25"/>
+        </w:rPr>
+      </w:pPr>
+      <w:r>
+        <w:rPr>
+          <w:rFonts w:ascii="Consolas" w:eastAsia="Times New Roman" w:hAnsi="Consolas" w:cs="Times New Roman"/>
+          <w:color w:val="D4D4D4"/>
+          <w:sz w:val="25"/>
+          <w:szCs w:val="25"/>
+        </w:rPr>
+        <w:t>  imports: [</w:t>
+      </w:r>
+      <w:proofErr w:type="spellStart"/>
+      <w:r>
+        <w:rPr>
+          <w:rFonts w:ascii="Consolas" w:eastAsia="Times New Roman" w:hAnsi="Consolas" w:cs="Times New Roman"/>
+          <w:color w:val="D4D4D4"/>
+          <w:sz w:val="25"/>
+          <w:szCs w:val="25"/>
+        </w:rPr>
+        <w:t>RouterLink</w:t>
+      </w:r>
+      <w:proofErr w:type="spellEnd"/>
+      <w:r>
+        <w:rPr>
+          <w:rFonts w:ascii="Consolas" w:eastAsia="Times New Roman" w:hAnsi="Consolas" w:cs="Times New Roman"/>
+          <w:color w:val="D4D4D4"/>
+          <w:sz w:val="25"/>
+          <w:szCs w:val="25"/>
+        </w:rPr>
+        <w:t>],</w:t>
+      </w:r>
+    </w:p>
+    <w:p>
+      <w:pPr>
+        <w:pStyle w:val="ListParagraph"/>
+        <w:numPr>
+          <w:ilvl w:val="0"/>
+          <w:numId w:val="2"/>
+        </w:numPr>
+        <w:shd w:val="clear" w:color="auto" w:fill="1E1E1E"/>
+        <w:spacing w:after="0" w:line="330" w:lineRule="atLeast"/>
+        <w:rPr>
+          <w:rFonts w:ascii="Consolas" w:eastAsia="Times New Roman" w:hAnsi="Consolas" w:cs="Times New Roman"/>
+          <w:color w:val="D4D4D4"/>
+          <w:sz w:val="25"/>
+          <w:szCs w:val="25"/>
+        </w:rPr>
+      </w:pPr>
+      <w:r>
+        <w:rPr>
+          <w:rFonts w:ascii="Consolas" w:eastAsia="Times New Roman" w:hAnsi="Consolas" w:cs="Times New Roman"/>
+          <w:color w:val="D4D4D4"/>
+          <w:sz w:val="25"/>
+          <w:szCs w:val="25"/>
+        </w:rPr>
+        <w:t xml:space="preserve">  </w:t>
+      </w:r>
+      <w:proofErr w:type="spellStart"/>
+      <w:r>
+        <w:rPr>
+          <w:rFonts w:ascii="Consolas" w:eastAsia="Times New Roman" w:hAnsi="Consolas" w:cs="Times New Roman"/>
+          <w:color w:val="D4D4D4"/>
+          <w:sz w:val="25"/>
+          <w:szCs w:val="25"/>
+        </w:rPr>
+        <w:t>templateUrl</w:t>
+      </w:r>
+      <w:proofErr w:type="spellEnd"/>
+      <w:r>
+        <w:rPr>
+          <w:rFonts w:ascii="Consolas" w:eastAsia="Times New Roman" w:hAnsi="Consolas" w:cs="Times New Roman"/>
+          <w:color w:val="D4D4D4"/>
+          <w:sz w:val="25"/>
+          <w:szCs w:val="25"/>
+        </w:rPr>
+        <w:t xml:space="preserve">: </w:t>
+      </w:r>
+      <w:r>
+        <w:rPr>
+          <w:rFonts w:ascii="Consolas" w:eastAsia="Times New Roman" w:hAnsi="Consolas" w:cs="Times New Roman"/>
+          <w:color w:val="CE9178"/>
+          <w:sz w:val="25"/>
+          <w:szCs w:val="25"/>
+        </w:rPr>
+        <w:t>'./about.component.html'</w:t>
+      </w:r>
+      <w:r>
+        <w:rPr>
+          <w:rFonts w:ascii="Consolas" w:eastAsia="Times New Roman" w:hAnsi="Consolas" w:cs="Times New Roman"/>
+          <w:color w:val="D4D4D4"/>
+          <w:sz w:val="25"/>
+          <w:szCs w:val="25"/>
+        </w:rPr>
+        <w:t>,</w:t>
+      </w:r>
+    </w:p>
+    <w:p>
+      <w:pPr>
+        <w:pStyle w:val="ListParagraph"/>
+        <w:numPr>
+          <w:ilvl w:val="0"/>
+          <w:numId w:val="2"/>
+        </w:numPr>
+        <w:shd w:val="clear" w:color="auto" w:fill="1E1E1E"/>
+        <w:spacing w:after="0" w:line="330" w:lineRule="atLeast"/>
+        <w:rPr>
+          <w:rFonts w:ascii="Consolas" w:eastAsia="Times New Roman" w:hAnsi="Consolas" w:cs="Times New Roman"/>
+          <w:color w:val="D4D4D4"/>
+          <w:sz w:val="25"/>
+          <w:szCs w:val="25"/>
+        </w:rPr>
+      </w:pPr>
+      <w:r>
+        <w:rPr>
+          <w:rFonts w:ascii="Consolas" w:eastAsia="Times New Roman" w:hAnsi="Consolas" w:cs="Times New Roman"/>
+          <w:color w:val="D4D4D4"/>
+          <w:sz w:val="25"/>
+          <w:szCs w:val="25"/>
+        </w:rPr>
+        <w:t xml:space="preserve">  </w:t>
+      </w:r>
+      <w:proofErr w:type="spellStart"/>
+      <w:r>
+        <w:rPr>
+          <w:rFonts w:ascii="Consolas" w:eastAsia="Times New Roman" w:hAnsi="Consolas" w:cs="Times New Roman"/>
+          <w:color w:val="D4D4D4"/>
+          <w:sz w:val="25"/>
+          <w:szCs w:val="25"/>
+        </w:rPr>
+        <w:t>styleUrl</w:t>
+      </w:r>
+      <w:proofErr w:type="spellEnd"/>
+      <w:r>
+        <w:rPr>
+          <w:rFonts w:ascii="Consolas" w:eastAsia="Times New Roman" w:hAnsi="Consolas" w:cs="Times New Roman"/>
+          <w:color w:val="D4D4D4"/>
+          <w:sz w:val="25"/>
+          <w:szCs w:val="25"/>
+        </w:rPr>
+        <w:t xml:space="preserve">: </w:t>
+      </w:r>
+      <w:r>
+        <w:rPr>
+          <w:rFonts w:ascii="Consolas" w:eastAsia="Times New Roman" w:hAnsi="Consolas" w:cs="Times New Roman"/>
+          <w:color w:val="CE9178"/>
+          <w:sz w:val="25"/>
+          <w:szCs w:val="25"/>
+        </w:rPr>
+        <w:t>'./about.component.css'</w:t>
+      </w:r>
+    </w:p>
+    <w:p>
+      <w:pPr>
+        <w:pStyle w:val="ListParagraph"/>
+        <w:rPr>
+          <w:b/>
+          <w:sz w:val="24"/>
+          <w:szCs w:val="24"/>
+        </w:rPr>
+      </w:pPr>
+    </w:p>
+    <w:p>
+      <w:pPr>
+        <w:pStyle w:val="ListParagraph"/>
+        <w:rPr>
+          <w:b/>
+          <w:sz w:val="24"/>
+          <w:szCs w:val="24"/>
+        </w:rPr>
+      </w:pPr>
+    </w:p>
+    <w:p>
+      <w:pPr>
+        <w:pStyle w:val="ListParagraph"/>
+        <w:numPr>
+          <w:ilvl w:val="0"/>
+          <w:numId w:val="6"/>
+        </w:numPr>
+        <w:rPr>
+          <w:sz w:val="24"/>
+          <w:szCs w:val="24"/>
+        </w:rPr>
+      </w:pPr>
+      <w:r>
+        <w:rPr>
+          <w:sz w:val="24"/>
+          <w:szCs w:val="24"/>
+        </w:rPr>
+        <w:t xml:space="preserve">In </w:t>
+      </w:r>
+      <w:proofErr w:type="spellStart"/>
+      <w:r>
+        <w:rPr>
+          <w:sz w:val="24"/>
+          <w:szCs w:val="24"/>
+        </w:rPr>
+        <w:t>app.route</w:t>
+      </w:r>
+      <w:proofErr w:type="spellEnd"/>
+      <w:r>
+        <w:rPr>
+          <w:sz w:val="24"/>
+          <w:szCs w:val="24"/>
+        </w:rPr>
+        <w:t xml:space="preserve"> .</w:t>
+      </w:r>
+      <w:proofErr w:type="spellStart"/>
+      <w:r>
+        <w:rPr>
+          <w:sz w:val="24"/>
+          <w:szCs w:val="24"/>
+        </w:rPr>
+        <w:t>ts</w:t>
+      </w:r>
+      <w:proofErr w:type="spellEnd"/>
+      <w:r>
+        <w:rPr>
+          <w:sz w:val="24"/>
+          <w:szCs w:val="24"/>
+        </w:rPr>
+        <w:t xml:space="preserve"> please add child route under about :</w:t>
+      </w:r>
+    </w:p>
+    <w:p>
+      <w:pPr>
+        <w:pStyle w:val="ListParagraph"/>
+        <w:rPr>
+          <w:b/>
+          <w:sz w:val="24"/>
+          <w:szCs w:val="24"/>
+        </w:rPr>
+      </w:pPr>
+      <w:r>
+        <w:rPr>
+          <w:b/>
+          <w:sz w:val="24"/>
+          <w:szCs w:val="24"/>
+        </w:rPr>
+        <w:drawing>
+          <wp:inline distT="0" distB="0" distL="0" distR="0" wp14:anchorId="277AEB64" wp14:editId="375886AD">
+            <wp:extent cx="5943600" cy="1477645"/>
+            <wp:effectExtent l="0" t="0" r="0" b="8255"/>
+            <wp:docPr id="3" name="Picture 3"/>
+            <wp:cNvGraphicFramePr>
+              <a:graphicFrameLocks xmlns:a="http://schemas.openxmlformats.org/drawingml/2006/main" noChangeAspect="1"/>
+            </wp:cNvGraphicFramePr>
+            <a:graphic xmlns:a="http://schemas.openxmlformats.org/drawingml/2006/main">
+              <a:graphicData uri="http://schemas.openxmlformats.org/drawingml/2006/picture">
+                <pic:pic xmlns:pic="http://schemas.openxmlformats.org/drawingml/2006/picture">
+                  <pic:nvPicPr>
+                    <pic:cNvPr id="1" name=""/>
+                    <pic:cNvPicPr/>
+                  </pic:nvPicPr>
+                  <pic:blipFill>
+                    <a:blip r:embed="rId8"/>
+                    <a:stretch>
+                      <a:fillRect/>
+                    </a:stretch>
+                  </pic:blipFill>
+                  <pic:spPr>
+                    <a:xfrm>
+                      <a:off x="0" y="0"/>
+                      <a:ext cx="5943600" cy="1477645"/>
+                    </a:xfrm>
+                    <a:prstGeom prst="rect">
+                      <a:avLst/>
+                    </a:prstGeom>
+                  </pic:spPr>
+                </pic:pic>
+              </a:graphicData>
+            </a:graphic>
+          </wp:inline>
+        </w:drawing>
+      </w:r>
+    </w:p>
+    <w:p/>
+    <w:p>
+      <w:pPr>
+        <w:pStyle w:val="ListParagraph"/>
+        <w:numPr>
+          <w:ilvl w:val="0"/>
+          <w:numId w:val="5"/>
+        </w:numPr>
+      </w:pPr>
+      <w:r>
+        <w:t xml:space="preserve">Same </w:t>
+      </w:r>
+      <w:r>
+        <w:t>for Employees Page as child page for about.</w:t>
+      </w:r>
+      <w:bookmarkStart w:id="0" w:name="_GoBack"/>
+      <w:bookmarkEnd w:id="0"/>
+    </w:p>
     <w:p>
       <w:pPr>
         <w:rPr>
@@ -4288,7 +5214,6 @@
         </w:numPr>
       </w:pPr>
       <w:r>
-        <w:lastRenderedPageBreak/>
         <w:t>Routing :</w:t>
       </w:r>
       <w:r>
@@ -4307,7 +5232,7 @@
       <w:pPr>
         <w:pStyle w:val="ListParagraph"/>
       </w:pPr>
-      <w:hyperlink r:id="rId8" w:history="1">
+      <w:hyperlink r:id="rId9" w:history="1">
         <w:r>
           <w:rPr>
             <w:rStyle w:val="Hyperlink"/>
@@ -4345,7 +5270,7 @@
       <w:pPr>
         <w:pStyle w:val="ListParagraph"/>
       </w:pPr>
-      <w:hyperlink r:id="rId9" w:history="1">
+      <w:hyperlink r:id="rId10" w:history="1">
         <w:r>
           <w:rPr>
             <w:rStyle w:val="Hyperlink"/>
@@ -4628,9 +5553,9 @@
     </w:lvl>
   </w:abstractNum>
   <w:abstractNum w:abstractNumId="2" w15:restartNumberingAfterBreak="0">
-    <w:nsid w:val="24BF68D1"/>
+    <w:nsid w:val="08E72476"/>
     <w:multiLevelType w:val="hybridMultilevel"/>
-    <w:tmpl w:val="1C901E0E"/>
+    <w:tmpl w:val="C396D0DC"/>
     <w:lvl w:ilvl="0" w:tplc="0409000F">
       <w:start w:val="1"/>
       <w:numFmt w:val="decimal"/>
@@ -4717,9 +5642,9 @@
     </w:lvl>
   </w:abstractNum>
   <w:abstractNum w:abstractNumId="3" w15:restartNumberingAfterBreak="0">
-    <w:nsid w:val="2A8865D7"/>
+    <w:nsid w:val="24BF68D1"/>
     <w:multiLevelType w:val="hybridMultilevel"/>
-    <w:tmpl w:val="C3F8755C"/>
+    <w:tmpl w:val="1C901E0E"/>
     <w:lvl w:ilvl="0" w:tplc="0409000F">
       <w:start w:val="1"/>
       <w:numFmt w:val="decimal"/>
@@ -4806,9 +5731,98 @@
     </w:lvl>
   </w:abstractNum>
   <w:abstractNum w:abstractNumId="4" w15:restartNumberingAfterBreak="0">
+    <w:nsid w:val="2A8865D7"/>
+    <w:multiLevelType w:val="hybridMultilevel"/>
+    <w:tmpl w:val="C3F8755C"/>
+    <w:lvl w:ilvl="0" w:tplc="0409000F">
+      <w:start w:val="1"/>
+      <w:numFmt w:val="decimal"/>
+      <w:lvlText w:val="%1."/>
+      <w:lvlJc w:val="left"/>
+      <w:pPr>
+        <w:ind w:left="720" w:hanging="360"/>
+      </w:pPr>
+      <w:rPr>
+        <w:rFonts w:hint="default"/>
+      </w:rPr>
+    </w:lvl>
+    <w:lvl w:ilvl="1" w:tplc="04090019" w:tentative="1">
+      <w:start w:val="1"/>
+      <w:numFmt w:val="lowerLetter"/>
+      <w:lvlText w:val="%2."/>
+      <w:lvlJc w:val="left"/>
+      <w:pPr>
+        <w:ind w:left="1440" w:hanging="360"/>
+      </w:pPr>
+    </w:lvl>
+    <w:lvl w:ilvl="2" w:tplc="0409001B" w:tentative="1">
+      <w:start w:val="1"/>
+      <w:numFmt w:val="lowerRoman"/>
+      <w:lvlText w:val="%3."/>
+      <w:lvlJc w:val="right"/>
+      <w:pPr>
+        <w:ind w:left="2160" w:hanging="180"/>
+      </w:pPr>
+    </w:lvl>
+    <w:lvl w:ilvl="3" w:tplc="0409000F" w:tentative="1">
+      <w:start w:val="1"/>
+      <w:numFmt w:val="decimal"/>
+      <w:lvlText w:val="%4."/>
+      <w:lvlJc w:val="left"/>
+      <w:pPr>
+        <w:ind w:left="2880" w:hanging="360"/>
+      </w:pPr>
+    </w:lvl>
+    <w:lvl w:ilvl="4" w:tplc="04090019" w:tentative="1">
+      <w:start w:val="1"/>
+      <w:numFmt w:val="lowerLetter"/>
+      <w:lvlText w:val="%5."/>
+      <w:lvlJc w:val="left"/>
+      <w:pPr>
+        <w:ind w:left="3600" w:hanging="360"/>
+      </w:pPr>
+    </w:lvl>
+    <w:lvl w:ilvl="5" w:tplc="0409001B" w:tentative="1">
+      <w:start w:val="1"/>
+      <w:numFmt w:val="lowerRoman"/>
+      <w:lvlText w:val="%6."/>
+      <w:lvlJc w:val="right"/>
+      <w:pPr>
+        <w:ind w:left="4320" w:hanging="180"/>
+      </w:pPr>
+    </w:lvl>
+    <w:lvl w:ilvl="6" w:tplc="0409000F" w:tentative="1">
+      <w:start w:val="1"/>
+      <w:numFmt w:val="decimal"/>
+      <w:lvlText w:val="%7."/>
+      <w:lvlJc w:val="left"/>
+      <w:pPr>
+        <w:ind w:left="5040" w:hanging="360"/>
+      </w:pPr>
+    </w:lvl>
+    <w:lvl w:ilvl="7" w:tplc="04090019" w:tentative="1">
+      <w:start w:val="1"/>
+      <w:numFmt w:val="lowerLetter"/>
+      <w:lvlText w:val="%8."/>
+      <w:lvlJc w:val="left"/>
+      <w:pPr>
+        <w:ind w:left="5760" w:hanging="360"/>
+      </w:pPr>
+    </w:lvl>
+    <w:lvl w:ilvl="8" w:tplc="0409001B" w:tentative="1">
+      <w:start w:val="1"/>
+      <w:numFmt w:val="lowerRoman"/>
+      <w:lvlText w:val="%9."/>
+      <w:lvlJc w:val="right"/>
+      <w:pPr>
+        <w:ind w:left="6480" w:hanging="180"/>
+      </w:pPr>
+    </w:lvl>
+  </w:abstractNum>
+  <w:abstractNum w:abstractNumId="5" w15:restartNumberingAfterBreak="0">
     <w:nsid w:val="61C76C33"/>
     <w:multiLevelType w:val="hybridMultilevel"/>
-    <w:tmpl w:val="CE7AD76C"/>
+    <w:tmpl w:val="19764DD6"/>
     <w:lvl w:ilvl="0" w:tplc="04090001">
       <w:start w:val="1"/>
       <w:numFmt w:val="bullet"/>
@@ -4925,16 +5939,19 @@
     </w:lvlOverride>
   </w:num>
   <w:num w:numId="2">
-    <w:abstractNumId w:val="2"/>
+    <w:abstractNumId w:val="3"/>
   </w:num>
   <w:num w:numId="3">
-    <w:abstractNumId w:val="3"/>
+    <w:abstractNumId w:val="4"/>
   </w:num>
   <w:num w:numId="4">
     <w:abstractNumId w:val="0"/>
   </w:num>
   <w:num w:numId="5">
-    <w:abstractNumId w:val="4"/>
+    <w:abstractNumId w:val="5"/>
+  </w:num>
+  <w:num w:numId="6">
+    <w:abstractNumId w:val="2"/>
   </w:num>
 </w:numbering>
 </file>

</xml_diff>

<commit_message>
added defer block class
</commit_message>
<xml_diff>
--- a/Docs/Angular Learn.docx
+++ b/Docs/Angular Learn.docx
@@ -1572,11 +1572,13 @@
               <w:textAlignment w:val="center"/>
               <w:rPr>
                 <w:rFonts w:ascii="Calibri" w:eastAsia="Times New Roman" w:hAnsi="Calibri" w:cs="Calibri"/>
+                <w:b/>
               </w:rPr>
             </w:pPr>
             <w:r>
               <w:rPr>
                 <w:rFonts w:ascii="Calibri" w:eastAsia="Times New Roman" w:hAnsi="Calibri" w:cs="Calibri"/>
+                <w:b/>
               </w:rPr>
               <w:t>Angular Commands:</w:t>
             </w:r>
@@ -3363,7 +3365,16 @@
     <w:p>
       <w:pPr>
         <w:pStyle w:val="ListParagraph"/>
-      </w:pPr>
+        <w:rPr>
+          <w:b/>
+        </w:rPr>
+      </w:pPr>
+      <w:r>
+        <w:rPr>
+          <w:b/>
+        </w:rPr>
+        <w:t>Routes:</w:t>
+      </w:r>
     </w:p>
     <w:p>
       <w:pPr>
@@ -4016,36 +4027,52 @@
           <w:sz w:val="24"/>
           <w:szCs w:val="24"/>
         </w:rPr>
-        <w:t xml:space="preserve">                </w:t>
-      </w:r>
-      <w:proofErr w:type="spellStart"/>
+        <w:t xml:space="preserve">               </w:t>
+      </w:r>
+      <w:proofErr w:type="gramStart"/>
       <w:r>
         <w:rPr>
           <w:b/>
           <w:sz w:val="24"/>
           <w:szCs w:val="24"/>
         </w:rPr>
-        <w:t>With out</w:t>
-      </w:r>
-      <w:proofErr w:type="spellEnd"/>
+        <w:t>a</w:t>
+      </w:r>
+      <w:proofErr w:type="gramEnd"/>
       <w:r>
         <w:rPr>
           <w:b/>
           <w:sz w:val="24"/>
           <w:szCs w:val="24"/>
         </w:rPr>
-        <w:t xml:space="preserve"> </w:t>
-      </w:r>
-      <w:proofErr w:type="gramStart"/>
+        <w:t>.</w:t>
+      </w:r>
       <w:r>
         <w:rPr>
           <w:b/>
           <w:sz w:val="24"/>
           <w:szCs w:val="24"/>
         </w:rPr>
-        <w:t>standalone :</w:t>
-      </w:r>
-      <w:proofErr w:type="gramEnd"/>
+        <w:t xml:space="preserve"> </w:t>
+      </w:r>
+      <w:proofErr w:type="spellStart"/>
+      <w:r>
+        <w:rPr>
+          <w:b/>
+          <w:sz w:val="24"/>
+          <w:szCs w:val="24"/>
+        </w:rPr>
+        <w:t>With out</w:t>
+      </w:r>
+      <w:proofErr w:type="spellEnd"/>
+      <w:r>
+        <w:rPr>
+          <w:b/>
+          <w:sz w:val="24"/>
+          <w:szCs w:val="24"/>
+        </w:rPr>
+        <w:t xml:space="preserve"> standalone :</w:t>
+      </w:r>
     </w:p>
     <w:p>
       <w:pPr>
@@ -4275,6 +4302,8 @@
           <w:szCs w:val="24"/>
         </w:rPr>
       </w:pPr>
+      <w:proofErr w:type="spellStart"/>
+      <w:proofErr w:type="gramStart"/>
       <w:r>
         <w:rPr>
           <w:b/>
@@ -4282,24 +4311,25 @@
           <w:szCs w:val="24"/>
         </w:rPr>
         <w:lastRenderedPageBreak/>
-        <w:t xml:space="preserve">Adding Child </w:t>
-      </w:r>
-      <w:proofErr w:type="gramStart"/>
+        <w:t>b.</w:t>
+      </w:r>
       <w:r>
         <w:rPr>
           <w:b/>
           <w:sz w:val="24"/>
           <w:szCs w:val="24"/>
         </w:rPr>
-        <w:t>Routes</w:t>
-      </w:r>
+        <w:t>Adding</w:t>
+      </w:r>
+      <w:proofErr w:type="spellEnd"/>
+      <w:proofErr w:type="gramEnd"/>
       <w:r>
         <w:rPr>
           <w:b/>
           <w:sz w:val="24"/>
           <w:szCs w:val="24"/>
         </w:rPr>
-        <w:t xml:space="preserve"> </w:t>
+        <w:t xml:space="preserve"> Child Routes</w:t>
       </w:r>
       <w:r>
         <w:rPr>
@@ -4307,9 +4337,16 @@
           <w:sz w:val="24"/>
           <w:szCs w:val="24"/>
         </w:rPr>
+        <w:t xml:space="preserve"> </w:t>
+      </w:r>
+      <w:r>
+        <w:rPr>
+          <w:b/>
+          <w:sz w:val="24"/>
+          <w:szCs w:val="24"/>
+        </w:rPr>
         <w:t xml:space="preserve"> :</w:t>
       </w:r>
-      <w:proofErr w:type="gramEnd"/>
     </w:p>
     <w:p>
       <w:pPr>
@@ -5135,6 +5172,7 @@
       <w:r>
         <w:rPr>
           <w:b/>
+          <w:noProof/>
           <w:sz w:val="24"/>
           <w:szCs w:val="24"/>
         </w:rPr>
@@ -5190,8 +5228,359 @@
       <w:r>
         <w:t>for Employees Page as child page for about.</w:t>
       </w:r>
+    </w:p>
+    <w:p/>
+    <w:p/>
+    <w:p/>
+    <w:p/>
+    <w:p/>
+    <w:p>
+      <w:pPr>
+        <w:rPr>
+          <w:b/>
+          <w:sz w:val="24"/>
+          <w:szCs w:val="24"/>
+        </w:rPr>
+      </w:pPr>
+      <w:proofErr w:type="spellStart"/>
+      <w:proofErr w:type="gramStart"/>
+      <w:r>
+        <w:rPr>
+          <w:b/>
+          <w:sz w:val="24"/>
+          <w:szCs w:val="24"/>
+        </w:rPr>
+        <w:lastRenderedPageBreak/>
+        <w:t>c.</w:t>
+      </w:r>
+      <w:r>
+        <w:rPr>
+          <w:b/>
+          <w:sz w:val="24"/>
+          <w:szCs w:val="24"/>
+        </w:rPr>
+        <w:t>Defer</w:t>
+      </w:r>
+      <w:proofErr w:type="spellEnd"/>
+      <w:proofErr w:type="gramEnd"/>
+      <w:r>
+        <w:rPr>
+          <w:b/>
+          <w:sz w:val="24"/>
+          <w:szCs w:val="24"/>
+        </w:rPr>
+        <w:t xml:space="preserve"> Block : video </w:t>
+      </w:r>
+    </w:p>
+    <w:p>
+      <w:pPr>
+        <w:pStyle w:val="ListParagraph"/>
+        <w:numPr>
+          <w:ilvl w:val="0"/>
+          <w:numId w:val="5"/>
+        </w:numPr>
+        <w:rPr>
+          <w:sz w:val="24"/>
+          <w:szCs w:val="24"/>
+        </w:rPr>
+      </w:pPr>
+      <w:r>
+        <w:rPr>
+          <w:sz w:val="24"/>
+          <w:szCs w:val="24"/>
+        </w:rPr>
+        <w:t xml:space="preserve">Deferrable views , also known as @defer blocks, are powerful </w:t>
+      </w:r>
+      <w:proofErr w:type="spellStart"/>
+      <w:r>
+        <w:rPr>
+          <w:sz w:val="24"/>
+          <w:szCs w:val="24"/>
+        </w:rPr>
+        <w:t>toll</w:t>
+      </w:r>
+      <w:proofErr w:type="spellEnd"/>
+      <w:r>
+        <w:rPr>
+          <w:sz w:val="24"/>
+          <w:szCs w:val="24"/>
+        </w:rPr>
+        <w:t xml:space="preserve"> that can be used to reduce the initial bundle size of your application or defer heavy components that may not ever loaded until later time.</w:t>
+      </w:r>
+    </w:p>
+    <w:p>
+      <w:pPr>
+        <w:pStyle w:val="ListParagraph"/>
+        <w:numPr>
+          <w:ilvl w:val="0"/>
+          <w:numId w:val="5"/>
+        </w:numPr>
+        <w:rPr>
+          <w:sz w:val="24"/>
+          <w:szCs w:val="24"/>
+        </w:rPr>
+      </w:pPr>
+      <w:proofErr w:type="spellStart"/>
+      <w:r>
+        <w:rPr>
+          <w:sz w:val="24"/>
+          <w:szCs w:val="24"/>
+        </w:rPr>
+        <w:t>Inorder</w:t>
+      </w:r>
+      <w:proofErr w:type="spellEnd"/>
+      <w:r>
+        <w:rPr>
+          <w:sz w:val="24"/>
+          <w:szCs w:val="24"/>
+        </w:rPr>
+        <w:t xml:space="preserve"> for dependencies with @defer block that need meet two conditions:</w:t>
+      </w:r>
+    </w:p>
+    <w:p>
+      <w:pPr>
+        <w:pStyle w:val="ListParagraph"/>
+        <w:numPr>
+          <w:ilvl w:val="4"/>
+          <w:numId w:val="7"/>
+        </w:numPr>
+        <w:rPr>
+          <w:sz w:val="24"/>
+          <w:szCs w:val="24"/>
+        </w:rPr>
+      </w:pPr>
+      <w:r>
+        <w:rPr>
+          <w:sz w:val="24"/>
+          <w:szCs w:val="24"/>
+        </w:rPr>
+        <w:t xml:space="preserve">They must be standalone. Non standalone </w:t>
+      </w:r>
+      <w:proofErr w:type="spellStart"/>
+      <w:r>
+        <w:rPr>
+          <w:sz w:val="24"/>
+          <w:szCs w:val="24"/>
+        </w:rPr>
+        <w:t>dependieces</w:t>
+      </w:r>
+      <w:proofErr w:type="spellEnd"/>
+      <w:r>
+        <w:rPr>
+          <w:sz w:val="24"/>
+          <w:szCs w:val="24"/>
+        </w:rPr>
+        <w:t xml:space="preserve"> cannot de deferred and will  still be </w:t>
+      </w:r>
+      <w:proofErr w:type="spellStart"/>
+      <w:r>
+        <w:rPr>
+          <w:sz w:val="24"/>
+          <w:szCs w:val="24"/>
+        </w:rPr>
+        <w:t>earky</w:t>
+      </w:r>
+      <w:proofErr w:type="spellEnd"/>
+      <w:r>
+        <w:rPr>
+          <w:sz w:val="24"/>
+          <w:szCs w:val="24"/>
+        </w:rPr>
+        <w:t xml:space="preserve"> loaded even inside of @defer blocks</w:t>
+      </w:r>
+    </w:p>
+    <w:p>
+      <w:pPr>
+        <w:pStyle w:val="ListParagraph"/>
+        <w:numPr>
+          <w:ilvl w:val="4"/>
+          <w:numId w:val="7"/>
+        </w:numPr>
+        <w:rPr>
+          <w:sz w:val="24"/>
+          <w:szCs w:val="24"/>
+        </w:rPr>
+      </w:pPr>
+      <w:r>
+        <w:rPr>
+          <w:sz w:val="24"/>
+          <w:szCs w:val="24"/>
+        </w:rPr>
+        <w:t xml:space="preserve">They </w:t>
+      </w:r>
+      <w:r>
+        <w:rPr>
+          <w:sz w:val="24"/>
+          <w:szCs w:val="24"/>
+        </w:rPr>
+        <w:t>mu</w:t>
+      </w:r>
+      <w:r>
+        <w:rPr>
+          <w:sz w:val="24"/>
+          <w:szCs w:val="24"/>
+        </w:rPr>
+        <w:t>s</w:t>
+      </w:r>
+      <w:r>
+        <w:rPr>
+          <w:sz w:val="24"/>
+          <w:szCs w:val="24"/>
+        </w:rPr>
+        <w:t>t not be directly referenced fro</w:t>
+      </w:r>
+      <w:r>
+        <w:rPr>
+          <w:sz w:val="24"/>
+          <w:szCs w:val="24"/>
+        </w:rPr>
+        <w:t xml:space="preserve">m the same file outside of @defer blocks this include </w:t>
+      </w:r>
+      <w:proofErr w:type="spellStart"/>
+      <w:r>
+        <w:rPr>
+          <w:sz w:val="24"/>
+          <w:szCs w:val="24"/>
+        </w:rPr>
+        <w:t>ViewChild</w:t>
+      </w:r>
+      <w:proofErr w:type="spellEnd"/>
+      <w:r>
+        <w:rPr>
+          <w:sz w:val="24"/>
+          <w:szCs w:val="24"/>
+        </w:rPr>
+        <w:t xml:space="preserve"> queries.</w:t>
+      </w:r>
+    </w:p>
+    <w:p>
+      <w:pPr>
+        <w:pStyle w:val="ListParagraph"/>
+        <w:numPr>
+          <w:ilvl w:val="4"/>
+          <w:numId w:val="7"/>
+        </w:numPr>
+        <w:rPr>
+          <w:sz w:val="24"/>
+          <w:szCs w:val="24"/>
+        </w:rPr>
+      </w:pPr>
+      <w:r>
+        <w:rPr>
+          <w:rFonts w:ascii="Times New Roman" w:eastAsia="Times New Roman" w:hAnsi="Times New Roman" w:cs="Times New Roman"/>
+          <w:b/>
+          <w:bCs/>
+        </w:rPr>
+        <w:t>Eager Loading</w:t>
+      </w:r>
       <w:bookmarkStart w:id="0" w:name="_GoBack"/>
       <w:bookmarkEnd w:id="0"/>
+    </w:p>
+    <w:p>
+      <w:pPr>
+        <w:ind w:left="1080" w:firstLine="720"/>
+      </w:pPr>
+      <w:r>
+        <w:rPr>
+          <w:rFonts w:ascii="Times New Roman" w:eastAsia="Times New Roman" w:hAnsi="Times New Roman" w:cs="Times New Roman"/>
+          <w:b/>
+          <w:bCs/>
+          <w:sz w:val="24"/>
+          <w:szCs w:val="24"/>
+        </w:rPr>
+        <w:t>Eager loading</w:t>
+      </w:r>
+      <w:r>
+        <w:rPr>
+          <w:rFonts w:ascii="Times New Roman" w:eastAsia="Times New Roman" w:hAnsi="Times New Roman" w:cs="Times New Roman"/>
+          <w:sz w:val="24"/>
+          <w:szCs w:val="24"/>
+        </w:rPr>
+        <w:t xml:space="preserve"> is the default approach in Angular. In eager loading, all the necessary modules and their components are loaded when the application starts</w:t>
+      </w:r>
+      <w:r>
+        <w:rPr>
+          <w:rFonts w:ascii="Times New Roman" w:eastAsia="Times New Roman" w:hAnsi="Times New Roman" w:cs="Times New Roman"/>
+          <w:sz w:val="24"/>
+          <w:szCs w:val="24"/>
+        </w:rPr>
+        <w:t>.</w:t>
+      </w:r>
+    </w:p>
+    <w:p>
+      <w:pPr>
+        <w:pStyle w:val="ListParagraph"/>
+        <w:numPr>
+          <w:ilvl w:val="0"/>
+          <w:numId w:val="8"/>
+        </w:numPr>
+        <w:rPr>
+          <w:sz w:val="24"/>
+          <w:szCs w:val="24"/>
+        </w:rPr>
+      </w:pPr>
+      <w:r>
+        <w:rPr>
+          <w:rFonts w:ascii="Times New Roman" w:eastAsia="Times New Roman" w:hAnsi="Times New Roman" w:cs="Times New Roman"/>
+          <w:b/>
+          <w:bCs/>
+          <w:sz w:val="24"/>
+          <w:szCs w:val="24"/>
+        </w:rPr>
+        <w:t>Lazy Loading</w:t>
+      </w:r>
+    </w:p>
+    <w:p>
+      <w:pPr>
+        <w:pStyle w:val="ListParagraph"/>
+        <w:ind w:left="1530"/>
+      </w:pPr>
+      <w:r>
+        <w:rPr>
+          <w:rFonts w:ascii="Times New Roman" w:eastAsia="Times New Roman" w:hAnsi="Times New Roman" w:cs="Times New Roman"/>
+          <w:b/>
+          <w:bCs/>
+          <w:sz w:val="24"/>
+          <w:szCs w:val="24"/>
+        </w:rPr>
+        <w:t>Lazy loading</w:t>
+      </w:r>
+      <w:r>
+        <w:rPr>
+          <w:rFonts w:ascii="Times New Roman" w:eastAsia="Times New Roman" w:hAnsi="Times New Roman" w:cs="Times New Roman"/>
+          <w:sz w:val="24"/>
+          <w:szCs w:val="24"/>
+        </w:rPr>
+        <w:t xml:space="preserve"> is a technique where Angular loads modules asynchronously when a specific route is activated. </w:t>
+      </w:r>
+    </w:p>
+    <w:p>
+      <w:pPr>
+        <w:pStyle w:val="ListParagraph"/>
+        <w:ind w:left="1440"/>
+        <w:rPr>
+          <w:sz w:val="24"/>
+          <w:szCs w:val="24"/>
+        </w:rPr>
+      </w:pPr>
+    </w:p>
+    <w:p>
+      <w:pPr>
+        <w:rPr>
+          <w:b/>
+          <w:sz w:val="24"/>
+          <w:szCs w:val="24"/>
+        </w:rPr>
+      </w:pPr>
+    </w:p>
+    <w:p>
+      <w:pPr>
+        <w:rPr>
+          <w:b/>
+          <w:sz w:val="24"/>
+          <w:szCs w:val="24"/>
+        </w:rPr>
+      </w:pPr>
     </w:p>
     <w:p>
       <w:pPr>
@@ -5820,16 +6209,242 @@
     </w:lvl>
   </w:abstractNum>
   <w:abstractNum w:abstractNumId="5" w15:restartNumberingAfterBreak="0">
+    <w:nsid w:val="46462192"/>
+    <w:multiLevelType w:val="hybridMultilevel"/>
+    <w:tmpl w:val="187EFDC8"/>
+    <w:lvl w:ilvl="0" w:tplc="04090009">
+      <w:start w:val="1"/>
+      <w:numFmt w:val="bullet"/>
+      <w:lvlText w:val=""/>
+      <w:lvlJc w:val="left"/>
+      <w:pPr>
+        <w:ind w:left="1530" w:hanging="360"/>
+      </w:pPr>
+      <w:rPr>
+        <w:rFonts w:ascii="Wingdings" w:hAnsi="Wingdings" w:hint="default"/>
+      </w:rPr>
+    </w:lvl>
+    <w:lvl w:ilvl="1" w:tplc="04090003" w:tentative="1">
+      <w:start w:val="1"/>
+      <w:numFmt w:val="bullet"/>
+      <w:lvlText w:val="o"/>
+      <w:lvlJc w:val="left"/>
+      <w:pPr>
+        <w:ind w:left="2250" w:hanging="360"/>
+      </w:pPr>
+      <w:rPr>
+        <w:rFonts w:ascii="Courier New" w:hAnsi="Courier New" w:cs="Courier New" w:hint="default"/>
+      </w:rPr>
+    </w:lvl>
+    <w:lvl w:ilvl="2" w:tplc="04090005" w:tentative="1">
+      <w:start w:val="1"/>
+      <w:numFmt w:val="bullet"/>
+      <w:lvlText w:val=""/>
+      <w:lvlJc w:val="left"/>
+      <w:pPr>
+        <w:ind w:left="2970" w:hanging="360"/>
+      </w:pPr>
+      <w:rPr>
+        <w:rFonts w:ascii="Wingdings" w:hAnsi="Wingdings" w:hint="default"/>
+      </w:rPr>
+    </w:lvl>
+    <w:lvl w:ilvl="3" w:tplc="04090001" w:tentative="1">
+      <w:start w:val="1"/>
+      <w:numFmt w:val="bullet"/>
+      <w:lvlText w:val=""/>
+      <w:lvlJc w:val="left"/>
+      <w:pPr>
+        <w:ind w:left="3690" w:hanging="360"/>
+      </w:pPr>
+      <w:rPr>
+        <w:rFonts w:ascii="Symbol" w:hAnsi="Symbol" w:hint="default"/>
+      </w:rPr>
+    </w:lvl>
+    <w:lvl w:ilvl="4" w:tplc="04090003" w:tentative="1">
+      <w:start w:val="1"/>
+      <w:numFmt w:val="bullet"/>
+      <w:lvlText w:val="o"/>
+      <w:lvlJc w:val="left"/>
+      <w:pPr>
+        <w:ind w:left="4410" w:hanging="360"/>
+      </w:pPr>
+      <w:rPr>
+        <w:rFonts w:ascii="Courier New" w:hAnsi="Courier New" w:cs="Courier New" w:hint="default"/>
+      </w:rPr>
+    </w:lvl>
+    <w:lvl w:ilvl="5" w:tplc="04090005" w:tentative="1">
+      <w:start w:val="1"/>
+      <w:numFmt w:val="bullet"/>
+      <w:lvlText w:val=""/>
+      <w:lvlJc w:val="left"/>
+      <w:pPr>
+        <w:ind w:left="5130" w:hanging="360"/>
+      </w:pPr>
+      <w:rPr>
+        <w:rFonts w:ascii="Wingdings" w:hAnsi="Wingdings" w:hint="default"/>
+      </w:rPr>
+    </w:lvl>
+    <w:lvl w:ilvl="6" w:tplc="04090001" w:tentative="1">
+      <w:start w:val="1"/>
+      <w:numFmt w:val="bullet"/>
+      <w:lvlText w:val=""/>
+      <w:lvlJc w:val="left"/>
+      <w:pPr>
+        <w:ind w:left="5850" w:hanging="360"/>
+      </w:pPr>
+      <w:rPr>
+        <w:rFonts w:ascii="Symbol" w:hAnsi="Symbol" w:hint="default"/>
+      </w:rPr>
+    </w:lvl>
+    <w:lvl w:ilvl="7" w:tplc="04090003" w:tentative="1">
+      <w:start w:val="1"/>
+      <w:numFmt w:val="bullet"/>
+      <w:lvlText w:val="o"/>
+      <w:lvlJc w:val="left"/>
+      <w:pPr>
+        <w:ind w:left="6570" w:hanging="360"/>
+      </w:pPr>
+      <w:rPr>
+        <w:rFonts w:ascii="Courier New" w:hAnsi="Courier New" w:cs="Courier New" w:hint="default"/>
+      </w:rPr>
+    </w:lvl>
+    <w:lvl w:ilvl="8" w:tplc="04090005" w:tentative="1">
+      <w:start w:val="1"/>
+      <w:numFmt w:val="bullet"/>
+      <w:lvlText w:val=""/>
+      <w:lvlJc w:val="left"/>
+      <w:pPr>
+        <w:ind w:left="7290" w:hanging="360"/>
+      </w:pPr>
+      <w:rPr>
+        <w:rFonts w:ascii="Wingdings" w:hAnsi="Wingdings" w:hint="default"/>
+      </w:rPr>
+    </w:lvl>
+  </w:abstractNum>
+  <w:abstractNum w:abstractNumId="6" w15:restartNumberingAfterBreak="0">
+    <w:nsid w:val="58C373AF"/>
+    <w:multiLevelType w:val="multilevel"/>
+    <w:tmpl w:val="04090021"/>
+    <w:lvl w:ilvl="0">
+      <w:start w:val="1"/>
+      <w:numFmt w:val="bullet"/>
+      <w:lvlText w:val=""/>
+      <w:lvlJc w:val="left"/>
+      <w:pPr>
+        <w:ind w:left="360" w:hanging="360"/>
+      </w:pPr>
+      <w:rPr>
+        <w:rFonts w:ascii="Wingdings" w:hAnsi="Wingdings" w:hint="default"/>
+      </w:rPr>
+    </w:lvl>
+    <w:lvl w:ilvl="1">
+      <w:start w:val="1"/>
+      <w:numFmt w:val="bullet"/>
+      <w:lvlText w:val=""/>
+      <w:lvlJc w:val="left"/>
+      <w:pPr>
+        <w:ind w:left="720" w:hanging="360"/>
+      </w:pPr>
+      <w:rPr>
+        <w:rFonts w:ascii="Wingdings" w:hAnsi="Wingdings" w:hint="default"/>
+      </w:rPr>
+    </w:lvl>
+    <w:lvl w:ilvl="2">
+      <w:start w:val="1"/>
+      <w:numFmt w:val="bullet"/>
+      <w:lvlText w:val=""/>
+      <w:lvlJc w:val="left"/>
+      <w:pPr>
+        <w:ind w:left="1080" w:hanging="360"/>
+      </w:pPr>
+      <w:rPr>
+        <w:rFonts w:ascii="Wingdings" w:hAnsi="Wingdings" w:hint="default"/>
+      </w:rPr>
+    </w:lvl>
+    <w:lvl w:ilvl="3">
+      <w:start w:val="1"/>
+      <w:numFmt w:val="bullet"/>
+      <w:lvlText w:val=""/>
+      <w:lvlJc w:val="left"/>
+      <w:pPr>
+        <w:ind w:left="1440" w:hanging="360"/>
+      </w:pPr>
+      <w:rPr>
+        <w:rFonts w:ascii="Symbol" w:hAnsi="Symbol" w:hint="default"/>
+      </w:rPr>
+    </w:lvl>
+    <w:lvl w:ilvl="4">
+      <w:start w:val="1"/>
+      <w:numFmt w:val="bullet"/>
+      <w:lvlText w:val=""/>
+      <w:lvlJc w:val="left"/>
+      <w:pPr>
+        <w:ind w:left="1440" w:hanging="360"/>
+      </w:pPr>
+      <w:rPr>
+        <w:rFonts w:ascii="Symbol" w:hAnsi="Symbol" w:hint="default"/>
+      </w:rPr>
+    </w:lvl>
+    <w:lvl w:ilvl="5">
+      <w:start w:val="1"/>
+      <w:numFmt w:val="bullet"/>
+      <w:lvlText w:val=""/>
+      <w:lvlJc w:val="left"/>
+      <w:pPr>
+        <w:ind w:left="2160" w:hanging="360"/>
+      </w:pPr>
+      <w:rPr>
+        <w:rFonts w:ascii="Wingdings" w:hAnsi="Wingdings" w:hint="default"/>
+      </w:rPr>
+    </w:lvl>
+    <w:lvl w:ilvl="6">
+      <w:start w:val="1"/>
+      <w:numFmt w:val="bullet"/>
+      <w:lvlText w:val=""/>
+      <w:lvlJc w:val="left"/>
+      <w:pPr>
+        <w:ind w:left="2520" w:hanging="360"/>
+      </w:pPr>
+      <w:rPr>
+        <w:rFonts w:ascii="Wingdings" w:hAnsi="Wingdings" w:hint="default"/>
+      </w:rPr>
+    </w:lvl>
+    <w:lvl w:ilvl="7">
+      <w:start w:val="1"/>
+      <w:numFmt w:val="bullet"/>
+      <w:lvlText w:val=""/>
+      <w:lvlJc w:val="left"/>
+      <w:pPr>
+        <w:ind w:left="2880" w:hanging="360"/>
+      </w:pPr>
+      <w:rPr>
+        <w:rFonts w:ascii="Symbol" w:hAnsi="Symbol" w:hint="default"/>
+      </w:rPr>
+    </w:lvl>
+    <w:lvl w:ilvl="8">
+      <w:start w:val="1"/>
+      <w:numFmt w:val="bullet"/>
+      <w:lvlText w:val=""/>
+      <w:lvlJc w:val="left"/>
+      <w:pPr>
+        <w:ind w:left="3240" w:hanging="360"/>
+      </w:pPr>
+      <w:rPr>
+        <w:rFonts w:ascii="Symbol" w:hAnsi="Symbol" w:hint="default"/>
+      </w:rPr>
+    </w:lvl>
+  </w:abstractNum>
+  <w:abstractNum w:abstractNumId="7" w15:restartNumberingAfterBreak="0">
     <w:nsid w:val="61C76C33"/>
     <w:multiLevelType w:val="hybridMultilevel"/>
-    <w:tmpl w:val="19764DD6"/>
+    <w:tmpl w:val="1CFAE412"/>
     <w:lvl w:ilvl="0" w:tplc="04090001">
       <w:start w:val="1"/>
       <w:numFmt w:val="bullet"/>
       <w:lvlText w:val=""/>
       <w:lvlJc w:val="left"/>
       <w:pPr>
-        <w:ind w:left="1440" w:hanging="360"/>
+        <w:ind w:left="810" w:hanging="360"/>
       </w:pPr>
       <w:rPr>
         <w:rFonts w:ascii="Symbol" w:hAnsi="Symbol" w:hint="default"/>
@@ -5948,10 +6563,16 @@
     <w:abstractNumId w:val="0"/>
   </w:num>
   <w:num w:numId="5">
-    <w:abstractNumId w:val="5"/>
+    <w:abstractNumId w:val="7"/>
   </w:num>
   <w:num w:numId="6">
     <w:abstractNumId w:val="2"/>
+  </w:num>
+  <w:num w:numId="7">
+    <w:abstractNumId w:val="6"/>
+  </w:num>
+  <w:num w:numId="8">
+    <w:abstractNumId w:val="5"/>
   </w:num>
 </w:numbering>
 </file>
@@ -6350,6 +6971,25 @@
     <w:name w:val="Normal"/>
     <w:qFormat/>
   </w:style>
+  <w:style w:type="paragraph" w:styleId="Heading3">
+    <w:name w:val="heading 3"/>
+    <w:basedOn w:val="Normal"/>
+    <w:link w:val="Heading3Char"/>
+    <w:uiPriority w:val="9"/>
+    <w:qFormat/>
+    <w:rsid w:val="00177D7D"/>
+    <w:pPr>
+      <w:spacing w:before="100" w:beforeAutospacing="1" w:after="100" w:afterAutospacing="1" w:line="240" w:lineRule="auto"/>
+      <w:outlineLvl w:val="2"/>
+    </w:pPr>
+    <w:rPr>
+      <w:rFonts w:ascii="Times New Roman" w:eastAsia="Times New Roman" w:hAnsi="Times New Roman" w:cs="Times New Roman"/>
+      <w:b/>
+      <w:bCs/>
+      <w:sz w:val="27"/>
+      <w:szCs w:val="27"/>
+    </w:rPr>
+  </w:style>
   <w:style w:type="character" w:default="1" w:styleId="DefaultParagraphFont">
     <w:name w:val="Default Paragraph Font"/>
     <w:uiPriority w:val="1"/>
@@ -6413,6 +7053,31 @@
     <w:rPr>
       <w:color w:val="0563C1" w:themeColor="hyperlink"/>
       <w:u w:val="single"/>
+    </w:rPr>
+  </w:style>
+  <w:style w:type="character" w:customStyle="1" w:styleId="Heading3Char">
+    <w:name w:val="Heading 3 Char"/>
+    <w:basedOn w:val="DefaultParagraphFont"/>
+    <w:link w:val="Heading3"/>
+    <w:uiPriority w:val="9"/>
+    <w:rsid w:val="00177D7D"/>
+    <w:rPr>
+      <w:rFonts w:ascii="Times New Roman" w:eastAsia="Times New Roman" w:hAnsi="Times New Roman" w:cs="Times New Roman"/>
+      <w:b/>
+      <w:bCs/>
+      <w:sz w:val="27"/>
+      <w:szCs w:val="27"/>
+    </w:rPr>
+  </w:style>
+  <w:style w:type="character" w:styleId="Strong">
+    <w:name w:val="Strong"/>
+    <w:basedOn w:val="DefaultParagraphFont"/>
+    <w:uiPriority w:val="22"/>
+    <w:qFormat/>
+    <w:rsid w:val="00177D7D"/>
+    <w:rPr>
+      <w:b/>
+      <w:bCs/>
     </w:rPr>
   </w:style>
 </w:styles>

</xml_diff>